<commit_message>
Updated rest api url
</commit_message>
<xml_diff>
--- a/FEU1reporttemplate_projexam1.docx
+++ b/FEU1reporttemplate_projexam1.docx
@@ -281,6 +281,93 @@
       <w:pPr>
         <w:pStyle w:val="Heading2"/>
       </w:pPr>
+    </w:p>
+    <w:p/>
+    <w:p/>
+    <w:p>
+      <w:r>
+        <w:lastRenderedPageBreak/>
+        <w:t>Trello board, added “to do – doing – done”</w:t>
+      </w:r>
+      <w:r>
+        <w:t xml:space="preserve">, and </w:t>
+      </w:r>
+      <w:r>
+        <w:t>added cards</w:t>
+      </w:r>
+      <w:r>
+        <w:t>.</w:t>
+      </w:r>
+      <w:r>
+        <w:t xml:space="preserve"> </w:t>
+      </w:r>
+      <w:r>
+        <w:t xml:space="preserve"> </w:t>
+      </w:r>
+      <w:r>
+        <w:t>Really helpful to keep me on track, and not forgetting something.</w:t>
+      </w:r>
+    </w:p>
+    <w:p>
+      <w:pPr>
+        <w:rPr>
+          <w:noProof/>
+        </w:rPr>
+      </w:pPr>
+    </w:p>
+    <w:p>
+      <w:r>
+        <w:rPr>
+          <w:noProof/>
+        </w:rPr>
+        <w:drawing>
+          <wp:inline distT="0" distB="0" distL="0" distR="0" wp14:anchorId="4E870B29" wp14:editId="51E3DF4F">
+            <wp:extent cx="5727700" cy="2546350"/>
+            <wp:effectExtent l="0" t="0" r="6350" b="6350"/>
+            <wp:docPr id="5" name="Picture 5"/>
+            <wp:cNvGraphicFramePr>
+              <a:graphicFrameLocks xmlns:a="http://schemas.openxmlformats.org/drawingml/2006/main" noChangeAspect="1"/>
+            </wp:cNvGraphicFramePr>
+            <a:graphic xmlns:a="http://schemas.openxmlformats.org/drawingml/2006/main">
+              <a:graphicData uri="http://schemas.openxmlformats.org/drawingml/2006/picture">
+                <pic:pic xmlns:pic="http://schemas.openxmlformats.org/drawingml/2006/picture">
+                  <pic:nvPicPr>
+                    <pic:cNvPr id="1" name=""/>
+                    <pic:cNvPicPr/>
+                  </pic:nvPicPr>
+                  <pic:blipFill rotWithShape="1">
+                    <a:blip r:embed="rId10"/>
+                    <a:srcRect t="14387" b="6583"/>
+                    <a:stretch/>
+                  </pic:blipFill>
+                  <pic:spPr bwMode="auto">
+                    <a:xfrm>
+                      <a:off x="0" y="0"/>
+                      <a:ext cx="5727700" cy="2546350"/>
+                    </a:xfrm>
+                    <a:prstGeom prst="rect">
+                      <a:avLst/>
+                    </a:prstGeom>
+                    <a:ln>
+                      <a:noFill/>
+                    </a:ln>
+                    <a:extLst>
+                      <a:ext uri="{53640926-AAD7-44D8-BBD7-CCE9431645EC}">
+                        <a14:shadowObscured xmlns:a14="http://schemas.microsoft.com/office/drawing/2010/main"/>
+                      </a:ext>
+                    </a:extLst>
+                  </pic:spPr>
+                </pic:pic>
+              </a:graphicData>
+            </a:graphic>
+          </wp:inline>
+        </w:drawing>
+      </w:r>
+    </w:p>
+    <w:p>
+      <w:pPr>
+        <w:pStyle w:val="Heading2"/>
+      </w:pPr>
       <w:r>
         <w:t>Design</w:t>
       </w:r>
@@ -291,7 +378,6 @@
         <w:rPr>
           <w:noProof/>
         </w:rPr>
-        <w:lastRenderedPageBreak/>
         <w:drawing>
           <wp:inline distT="0" distB="0" distL="0" distR="0" wp14:anchorId="785003E0" wp14:editId="6409DCCC">
             <wp:extent cx="5727700" cy="3222625"/>
@@ -308,7 +394,7 @@
                     <pic:cNvPicPr/>
                   </pic:nvPicPr>
                   <pic:blipFill>
-                    <a:blip r:embed="rId10" cstate="print">
+                    <a:blip r:embed="rId11" cstate="print">
                       <a:extLst>
                         <a:ext uri="{28A0092B-C50C-407E-A947-70E740481C1C}">
                           <a14:useLocalDpi xmlns:a14="http://schemas.microsoft.com/office/drawing/2010/main" val="0"/>
@@ -367,37 +453,8 @@
       <w:r>
         <w:t xml:space="preserve">a chance and test some more users when it’s not a adobe XD prototype. My idea is that the images on the site will </w:t>
       </w:r>
-      <w:proofErr w:type="spellStart"/>
-      <w:r>
-        <w:t>tilføye</w:t>
-      </w:r>
-      <w:proofErr w:type="spellEnd"/>
-      <w:r>
-        <w:t xml:space="preserve"> </w:t>
-      </w:r>
-      <w:proofErr w:type="spellStart"/>
-      <w:r>
-        <w:t>siden</w:t>
-      </w:r>
-      <w:proofErr w:type="spellEnd"/>
-      <w:r>
-        <w:t xml:space="preserve"> de </w:t>
-      </w:r>
-      <w:proofErr w:type="spellStart"/>
-      <w:r>
-        <w:t>fargene</w:t>
-      </w:r>
-      <w:proofErr w:type="spellEnd"/>
-      <w:r>
-        <w:t xml:space="preserve"> den </w:t>
-      </w:r>
-      <w:proofErr w:type="spellStart"/>
-      <w:r>
-        <w:t>trenger</w:t>
-      </w:r>
-      <w:proofErr w:type="spellEnd"/>
-      <w:r>
-        <w:t xml:space="preserve">, and that the content itself should be in focus, and not too much of the design. </w:t>
+      <w:r>
+        <w:t xml:space="preserve">tilføye siden de fargene den trenger, and that the content itself should be in focus, and not too much of the design. </w:t>
       </w:r>
     </w:p>
     <w:p/>
@@ -449,6 +506,7 @@
           <w:b/>
           <w:color w:val="auto"/>
         </w:rPr>
+        <w:lastRenderedPageBreak/>
         <w:t>What</w:t>
       </w:r>
       <w:r>
@@ -498,6 +556,30 @@
           <w:noProof/>
         </w:rPr>
       </w:pPr>
+      <w:r>
+        <w:rPr>
+          <w:noProof/>
+        </w:rPr>
+        <w:t xml:space="preserve">Find a way </w:t>
+      </w:r>
+      <w:r>
+        <w:rPr>
+          <w:noProof/>
+        </w:rPr>
+        <w:t>that I like, so I may prefer</w:t>
+      </w:r>
+      <w:r>
+        <w:rPr>
+          <w:noProof/>
+        </w:rPr>
+        <w:t xml:space="preserve"> designing for smaller screens first</w:t>
+      </w:r>
+      <w:r>
+        <w:rPr>
+          <w:noProof/>
+        </w:rPr>
+        <w:t>.</w:t>
+      </w:r>
     </w:p>
     <w:p>
       <w:pPr>
@@ -541,15 +623,7 @@
         <w:t>/neater</w:t>
       </w:r>
       <w:r>
-        <w:t xml:space="preserve"> with the html and </w:t>
-      </w:r>
-      <w:proofErr w:type="spellStart"/>
-      <w:r>
-        <w:t>css</w:t>
-      </w:r>
-      <w:proofErr w:type="spellEnd"/>
-      <w:r>
-        <w:t xml:space="preserve">, DRY principle. Not sure about the JS, about </w:t>
+        <w:t xml:space="preserve"> with the html and css, DRY principle. Not sure about the JS, about </w:t>
       </w:r>
       <w:r>
         <w:t>reusing functions etc..</w:t>
@@ -558,183 +632,7 @@
     <w:p/>
     <w:p>
       <w:r>
-        <w:t xml:space="preserve">Mine </w:t>
-      </w:r>
-      <w:proofErr w:type="spellStart"/>
-      <w:r>
-        <w:t>tidligere</w:t>
-      </w:r>
-      <w:proofErr w:type="spellEnd"/>
-      <w:r>
-        <w:t xml:space="preserve"> </w:t>
-      </w:r>
-      <w:proofErr w:type="spellStart"/>
-      <w:r>
-        <w:t>oppgaver</w:t>
-      </w:r>
-      <w:proofErr w:type="spellEnd"/>
-      <w:r>
-        <w:t xml:space="preserve"> er </w:t>
-      </w:r>
-      <w:proofErr w:type="spellStart"/>
-      <w:r>
-        <w:t>veldig</w:t>
-      </w:r>
-      <w:proofErr w:type="spellEnd"/>
-      <w:r>
-        <w:t xml:space="preserve"> </w:t>
-      </w:r>
-      <w:proofErr w:type="spellStart"/>
-      <w:r>
-        <w:t>til</w:t>
-      </w:r>
-      <w:proofErr w:type="spellEnd"/>
-      <w:r>
-        <w:t xml:space="preserve"> </w:t>
-      </w:r>
-      <w:proofErr w:type="spellStart"/>
-      <w:r>
-        <w:t>hjelp</w:t>
-      </w:r>
-      <w:proofErr w:type="spellEnd"/>
-      <w:r>
-        <w:t xml:space="preserve">! </w:t>
-      </w:r>
-      <w:proofErr w:type="spellStart"/>
-      <w:r>
-        <w:t>Hvis</w:t>
-      </w:r>
-      <w:proofErr w:type="spellEnd"/>
-      <w:r>
-        <w:t xml:space="preserve"> det er </w:t>
-      </w:r>
-      <w:proofErr w:type="spellStart"/>
-      <w:r>
-        <w:t>noe</w:t>
-      </w:r>
-      <w:proofErr w:type="spellEnd"/>
-      <w:r>
-        <w:t xml:space="preserve"> </w:t>
-      </w:r>
-      <w:proofErr w:type="spellStart"/>
-      <w:r>
-        <w:t>jeg</w:t>
-      </w:r>
-      <w:proofErr w:type="spellEnd"/>
-      <w:r>
-        <w:t xml:space="preserve"> </w:t>
-      </w:r>
-      <w:proofErr w:type="spellStart"/>
-      <w:r>
-        <w:t>ikke</w:t>
-      </w:r>
-      <w:proofErr w:type="spellEnd"/>
-      <w:r>
-        <w:t xml:space="preserve"> husker </w:t>
-      </w:r>
-      <w:proofErr w:type="spellStart"/>
-      <w:r>
-        <w:t>helt</w:t>
-      </w:r>
-      <w:proofErr w:type="spellEnd"/>
-      <w:r>
-        <w:t xml:space="preserve"> </w:t>
-      </w:r>
-      <w:proofErr w:type="spellStart"/>
-      <w:r>
-        <w:t>eller</w:t>
-      </w:r>
-      <w:proofErr w:type="spellEnd"/>
-      <w:r>
-        <w:t xml:space="preserve"> er </w:t>
-      </w:r>
-      <w:proofErr w:type="spellStart"/>
-      <w:r>
-        <w:t>usikker</w:t>
-      </w:r>
-      <w:proofErr w:type="spellEnd"/>
-      <w:r>
-        <w:t xml:space="preserve"> </w:t>
-      </w:r>
-      <w:proofErr w:type="spellStart"/>
-      <w:r>
-        <w:t>på</w:t>
-      </w:r>
-      <w:proofErr w:type="spellEnd"/>
-      <w:r>
-        <w:t xml:space="preserve">, </w:t>
-      </w:r>
-      <w:proofErr w:type="spellStart"/>
-      <w:r>
-        <w:t>går</w:t>
-      </w:r>
-      <w:proofErr w:type="spellEnd"/>
-      <w:r>
-        <w:t xml:space="preserve"> </w:t>
-      </w:r>
-      <w:proofErr w:type="spellStart"/>
-      <w:r>
-        <w:t>jeg</w:t>
-      </w:r>
-      <w:proofErr w:type="spellEnd"/>
-      <w:r>
-        <w:t xml:space="preserve"> </w:t>
-      </w:r>
-      <w:proofErr w:type="spellStart"/>
-      <w:r>
-        <w:t>tilbake</w:t>
-      </w:r>
-      <w:proofErr w:type="spellEnd"/>
-      <w:r>
-        <w:t xml:space="preserve"> </w:t>
-      </w:r>
-      <w:proofErr w:type="spellStart"/>
-      <w:r>
-        <w:t>og</w:t>
-      </w:r>
-      <w:proofErr w:type="spellEnd"/>
-      <w:r>
-        <w:t xml:space="preserve"> ser </w:t>
-      </w:r>
-      <w:proofErr w:type="spellStart"/>
-      <w:r>
-        <w:t>på</w:t>
-      </w:r>
-      <w:proofErr w:type="spellEnd"/>
-      <w:r>
-        <w:t xml:space="preserve"> </w:t>
-      </w:r>
-      <w:proofErr w:type="spellStart"/>
-      <w:r>
-        <w:t>hva</w:t>
-      </w:r>
-      <w:proofErr w:type="spellEnd"/>
-      <w:r>
-        <w:t xml:space="preserve"> </w:t>
-      </w:r>
-      <w:proofErr w:type="spellStart"/>
-      <w:r>
-        <w:t>jeg</w:t>
-      </w:r>
-      <w:proofErr w:type="spellEnd"/>
-      <w:r>
-        <w:t xml:space="preserve"> har </w:t>
-      </w:r>
-      <w:proofErr w:type="spellStart"/>
-      <w:r>
-        <w:t>gjort</w:t>
-      </w:r>
-      <w:proofErr w:type="spellEnd"/>
-      <w:r>
-        <w:t xml:space="preserve"> </w:t>
-      </w:r>
-      <w:proofErr w:type="spellStart"/>
-      <w:r>
-        <w:t>tidligere</w:t>
-      </w:r>
-      <w:proofErr w:type="spellEnd"/>
-      <w:r>
-        <w:t>.</w:t>
+        <w:t>Mine tidligere oppgaver er veldig til hjelp! Hvis det er noe jeg ikke husker helt eller er usikker på, går jeg tilbake og ser på hva jeg har gjort tidligere.</w:t>
       </w:r>
     </w:p>
     <w:p/>
@@ -745,21 +643,8 @@
       <w:r>
         <w:t xml:space="preserve">know with the </w:t>
       </w:r>
-      <w:proofErr w:type="spellStart"/>
-      <w:r>
-        <w:t>utviklingen</w:t>
-      </w:r>
-      <w:proofErr w:type="spellEnd"/>
-      <w:r>
-        <w:t xml:space="preserve"> I </w:t>
-      </w:r>
-      <w:proofErr w:type="spellStart"/>
-      <w:r>
-        <w:t>samfunnet</w:t>
-      </w:r>
-      <w:proofErr w:type="spellEnd"/>
-      <w:r>
-        <w:t xml:space="preserve"> in mind it’s a good idea to design for smaller screens first, but </w:t>
+      <w:r>
+        <w:t xml:space="preserve">utviklingen I samfunnet in mind it’s a good idea to design for smaller screens first, but </w:t>
       </w:r>
       <w:r>
         <w:t xml:space="preserve">I </w:t>
@@ -794,9 +679,274 @@
           <w:b/>
           <w:color w:val="auto"/>
         </w:rPr>
-        <w:lastRenderedPageBreak/>
         <w:t>What was difficult/didn’t go well on the project</w:t>
       </w:r>
+    </w:p>
+    <w:p>
+      <w:pPr>
+        <w:rPr>
+          <w:rFonts w:ascii="Times New Roman" w:hAnsi="Times New Roman" w:cs="Times New Roman"/>
+          <w:noProof/>
+        </w:rPr>
+      </w:pPr>
+      <w:r>
+        <w:rPr>
+          <w:rFonts w:ascii="Times New Roman" w:hAnsi="Times New Roman" w:cs="Times New Roman"/>
+          <w:noProof/>
+        </w:rPr>
+        <w:t xml:space="preserve">Å hente bilder. Jeg hentet inn hele blogposten, og da fulgte bildet med, men </w:t>
+      </w:r>
+      <w:r>
+        <w:rPr>
+          <w:rFonts w:ascii="Times New Roman" w:hAnsi="Times New Roman" w:cs="Times New Roman"/>
+          <w:noProof/>
+        </w:rPr>
+        <w:t>ikke alt?</w:t>
+      </w:r>
+    </w:p>
+    <w:p>
+      <w:pPr>
+        <w:rPr>
+          <w:rFonts w:ascii="Times New Roman" w:hAnsi="Times New Roman" w:cs="Times New Roman"/>
+          <w:noProof/>
+        </w:rPr>
+      </w:pPr>
+    </w:p>
+    <w:p>
+      <w:pPr>
+        <w:rPr>
+          <w:rFonts w:ascii="Times New Roman" w:hAnsi="Times New Roman" w:cs="Times New Roman"/>
+          <w:noProof/>
+        </w:rPr>
+      </w:pPr>
+      <w:r>
+        <w:rPr>
+          <w:rFonts w:ascii="Times New Roman" w:hAnsi="Times New Roman" w:cs="Times New Roman"/>
+          <w:noProof/>
+        </w:rPr>
+        <w:t>Carousel. Har ikke gjort det før.</w:t>
+      </w:r>
+    </w:p>
+    <w:p>
+      <w:pPr>
+        <w:rPr>
+          <w:rFonts w:ascii="Times New Roman" w:hAnsi="Times New Roman" w:cs="Times New Roman"/>
+          <w:noProof/>
+        </w:rPr>
+      </w:pPr>
+    </w:p>
+    <w:p>
+      <w:pPr>
+        <w:rPr>
+          <w:rFonts w:ascii="Times New Roman" w:hAnsi="Times New Roman" w:cs="Times New Roman"/>
+          <w:noProof/>
+        </w:rPr>
+      </w:pPr>
+      <w:r>
+        <w:rPr>
+          <w:rFonts w:ascii="Times New Roman" w:hAnsi="Times New Roman" w:cs="Times New Roman"/>
+          <w:noProof/>
+        </w:rPr>
+        <w:t>Load more than 10 posts. Never done it before.</w:t>
+      </w:r>
+      <w:r>
+        <w:rPr>
+          <w:rFonts w:ascii="Times New Roman" w:hAnsi="Times New Roman" w:cs="Times New Roman"/>
+          <w:noProof/>
+        </w:rPr>
+        <w:t xml:space="preserve"> I tried to find a way to fix the problem in the WordPress settings, but </w:t>
+      </w:r>
+      <w:r>
+        <w:rPr>
+          <w:rFonts w:ascii="Times New Roman" w:hAnsi="Times New Roman" w:cs="Times New Roman"/>
+          <w:noProof/>
+        </w:rPr>
+        <w:t>after changing what I thought might work, it still returned 10 objects.</w:t>
+      </w:r>
+    </w:p>
+    <w:p>
+      <w:pPr>
+        <w:rPr>
+          <w:noProof/>
+        </w:rPr>
+      </w:pPr>
+    </w:p>
+    <w:p>
+      <w:pPr>
+        <w:rPr>
+          <w:rFonts w:ascii="Times New Roman" w:hAnsi="Times New Roman" w:cs="Times New Roman"/>
+          <w:noProof/>
+        </w:rPr>
+      </w:pPr>
+      <w:r>
+        <w:rPr>
+          <w:noProof/>
+        </w:rPr>
+        <w:drawing>
+          <wp:inline distT="0" distB="0" distL="0" distR="0" wp14:anchorId="49F7736E" wp14:editId="69654A37">
+            <wp:extent cx="5727700" cy="2578100"/>
+            <wp:effectExtent l="0" t="0" r="6350" b="0"/>
+            <wp:docPr id="7" name="Picture 7"/>
+            <wp:cNvGraphicFramePr>
+              <a:graphicFrameLocks xmlns:a="http://schemas.openxmlformats.org/drawingml/2006/main" noChangeAspect="1"/>
+            </wp:cNvGraphicFramePr>
+            <a:graphic xmlns:a="http://schemas.openxmlformats.org/drawingml/2006/main">
+              <a:graphicData uri="http://schemas.openxmlformats.org/drawingml/2006/picture">
+                <pic:pic xmlns:pic="http://schemas.openxmlformats.org/drawingml/2006/picture">
+                  <pic:nvPicPr>
+                    <pic:cNvPr id="1" name=""/>
+                    <pic:cNvPicPr/>
+                  </pic:nvPicPr>
+                  <pic:blipFill rotWithShape="1">
+                    <a:blip r:embed="rId12"/>
+                    <a:srcRect t="14584" b="5400"/>
+                    <a:stretch/>
+                  </pic:blipFill>
+                  <pic:spPr bwMode="auto">
+                    <a:xfrm>
+                      <a:off x="0" y="0"/>
+                      <a:ext cx="5727700" cy="2578100"/>
+                    </a:xfrm>
+                    <a:prstGeom prst="rect">
+                      <a:avLst/>
+                    </a:prstGeom>
+                    <a:ln>
+                      <a:noFill/>
+                    </a:ln>
+                    <a:extLst>
+                      <a:ext uri="{53640926-AAD7-44D8-BBD7-CCE9431645EC}">
+                        <a14:shadowObscured xmlns:a14="http://schemas.microsoft.com/office/drawing/2010/main"/>
+                      </a:ext>
+                    </a:extLst>
+                  </pic:spPr>
+                </pic:pic>
+              </a:graphicData>
+            </a:graphic>
+          </wp:inline>
+        </w:drawing>
+      </w:r>
+      <w:r>
+        <w:rPr>
+          <w:rFonts w:ascii="Times New Roman" w:hAnsi="Times New Roman" w:cs="Times New Roman"/>
+          <w:noProof/>
+        </w:rPr>
+        <w:t xml:space="preserve"> </w:t>
+      </w:r>
+      <w:r>
+        <w:rPr>
+          <w:rFonts w:ascii="Times New Roman" w:hAnsi="Times New Roman" w:cs="Times New Roman"/>
+          <w:noProof/>
+        </w:rPr>
+        <w:t xml:space="preserve">I googled the problem, and found a really helpful </w:t>
+      </w:r>
+      <w:r>
+        <w:rPr>
+          <w:rFonts w:ascii="Times New Roman" w:hAnsi="Times New Roman" w:cs="Times New Roman"/>
+          <w:noProof/>
+        </w:rPr>
+        <w:t>post by someone who had the same problem as me:</w:t>
+      </w:r>
+      <w:r>
+        <w:rPr>
+          <w:rFonts w:ascii="Times New Roman" w:hAnsi="Times New Roman" w:cs="Times New Roman"/>
+          <w:noProof/>
+        </w:rPr>
+        <w:t xml:space="preserve"> </w:t>
+      </w:r>
+      <w:hyperlink r:id="rId13" w:history="1">
+        <w:r>
+          <w:rPr>
+            <w:rStyle w:val="Hyperlink"/>
+            <w:rFonts w:ascii="Times New Roman" w:hAnsi="Times New Roman" w:cs="Times New Roman"/>
+            <w:noProof/>
+          </w:rPr>
+          <w:t>https://wordpress.org/support/topic/rest-api-only-returns-10-posts-2/</w:t>
+        </w:r>
+      </w:hyperlink>
+      <w:r>
+        <w:rPr>
+          <w:rFonts w:ascii="Times New Roman" w:hAnsi="Times New Roman" w:cs="Times New Roman"/>
+          <w:noProof/>
+        </w:rPr>
+        <w:t xml:space="preserve"> . </w:t>
+      </w:r>
+      <w:r>
+        <w:rPr>
+          <w:rFonts w:ascii="Times New Roman" w:hAnsi="Times New Roman" w:cs="Times New Roman"/>
+          <w:noProof/>
+        </w:rPr>
+        <w:t>I f</w:t>
+      </w:r>
+      <w:r>
+        <w:rPr>
+          <w:rFonts w:ascii="Times New Roman" w:hAnsi="Times New Roman" w:cs="Times New Roman"/>
+          <w:noProof/>
+        </w:rPr>
+        <w:t xml:space="preserve">ound out it only returned 10 posts by default, so I had to add a new parameter </w:t>
+      </w:r>
+      <w:r>
+        <w:rPr>
+          <w:rFonts w:ascii="Times New Roman" w:hAnsi="Times New Roman" w:cs="Times New Roman"/>
+          <w:noProof/>
+        </w:rPr>
+        <w:t>(?per_page=15</w:t>
+      </w:r>
+      <w:r>
+        <w:rPr>
+          <w:rFonts w:ascii="Times New Roman" w:hAnsi="Times New Roman" w:cs="Times New Roman"/>
+          <w:noProof/>
+        </w:rPr>
+        <w:t xml:space="preserve">) </w:t>
+      </w:r>
+      <w:r>
+        <w:rPr>
+          <w:rFonts w:ascii="Times New Roman" w:hAnsi="Times New Roman" w:cs="Times New Roman"/>
+          <w:noProof/>
+        </w:rPr>
+        <w:t>at the end of the url</w:t>
+      </w:r>
+      <w:r>
+        <w:rPr>
+          <w:rFonts w:ascii="Times New Roman" w:hAnsi="Times New Roman" w:cs="Times New Roman"/>
+          <w:noProof/>
+        </w:rPr>
+        <w:t xml:space="preserve">, which </w:t>
+      </w:r>
+      <w:r>
+        <w:rPr>
+          <w:rFonts w:ascii="Times New Roman" w:hAnsi="Times New Roman" w:cs="Times New Roman"/>
+          <w:noProof/>
+        </w:rPr>
+        <w:t>worked</w:t>
+      </w:r>
+      <w:r>
+        <w:rPr>
+          <w:rFonts w:ascii="Times New Roman" w:hAnsi="Times New Roman" w:cs="Times New Roman"/>
+          <w:noProof/>
+        </w:rPr>
+        <w:t>.</w:t>
+      </w:r>
+      <w:r>
+        <w:rPr>
+          <w:rFonts w:ascii="Times New Roman" w:hAnsi="Times New Roman" w:cs="Times New Roman"/>
+          <w:noProof/>
+        </w:rPr>
+        <w:t xml:space="preserve"> Yay!</w:t>
+      </w:r>
+      <w:r>
+        <w:rPr>
+          <w:rFonts w:ascii="Times New Roman" w:hAnsi="Times New Roman" w:cs="Times New Roman"/>
+          <w:noProof/>
+        </w:rPr>
+        <w:t xml:space="preserve"> </w:t>
+      </w:r>
+    </w:p>
+    <w:p>
+      <w:pPr>
+        <w:rPr>
+          <w:noProof/>
+        </w:rPr>
+      </w:pPr>
     </w:p>
     <w:p>
       <w:pPr>
@@ -807,6 +957,63 @@
           <w:szCs w:val="36"/>
         </w:rPr>
       </w:pPr>
+      <w:r>
+        <w:rPr>
+          <w:noProof/>
+        </w:rPr>
+        <w:drawing>
+          <wp:inline distT="0" distB="0" distL="0" distR="0" wp14:anchorId="3AF2CB96" wp14:editId="61895524">
+            <wp:extent cx="5715000" cy="228600"/>
+            <wp:effectExtent l="0" t="0" r="0" b="0"/>
+            <wp:docPr id="4" name="Picture 4"/>
+            <wp:cNvGraphicFramePr>
+              <a:graphicFrameLocks xmlns:a="http://schemas.openxmlformats.org/drawingml/2006/main" noChangeAspect="1"/>
+            </wp:cNvGraphicFramePr>
+            <a:graphic xmlns:a="http://schemas.openxmlformats.org/drawingml/2006/main">
+              <a:graphicData uri="http://schemas.openxmlformats.org/drawingml/2006/picture">
+                <pic:pic xmlns:pic="http://schemas.openxmlformats.org/drawingml/2006/picture">
+                  <pic:nvPicPr>
+                    <pic:cNvPr id="1" name=""/>
+                    <pic:cNvPicPr/>
+                  </pic:nvPicPr>
+                  <pic:blipFill rotWithShape="1">
+                    <a:blip r:embed="rId14"/>
+                    <a:srcRect l="18071" t="13993" r="26497" b="82065"/>
+                    <a:stretch/>
+                  </pic:blipFill>
+                  <pic:spPr bwMode="auto">
+                    <a:xfrm>
+                      <a:off x="0" y="0"/>
+                      <a:ext cx="5715000" cy="228600"/>
+                    </a:xfrm>
+                    <a:prstGeom prst="rect">
+                      <a:avLst/>
+                    </a:prstGeom>
+                    <a:ln>
+                      <a:noFill/>
+                    </a:ln>
+                    <a:extLst>
+                      <a:ext uri="{53640926-AAD7-44D8-BBD7-CCE9431645EC}">
+                        <a14:shadowObscured xmlns:a14="http://schemas.microsoft.com/office/drawing/2010/main"/>
+                      </a:ext>
+                    </a:extLst>
+                  </pic:spPr>
+                </pic:pic>
+              </a:graphicData>
+            </a:graphic>
+          </wp:inline>
+        </w:drawing>
+      </w:r>
+    </w:p>
+    <w:p>
+      <w:pPr>
+        <w:rPr>
+          <w:rFonts w:ascii="Helvetica Neue Thin" w:hAnsi="Helvetica Neue Thin"/>
+          <w:noProof/>
+          <w:sz w:val="36"/>
+          <w:szCs w:val="36"/>
+        </w:rPr>
+      </w:pPr>
     </w:p>
     <w:p>
       <w:pPr>
@@ -821,6 +1028,7 @@
           <w:b/>
           <w:color w:val="auto"/>
         </w:rPr>
+        <w:lastRenderedPageBreak/>
         <w:t>What would you do differently next time</w:t>
       </w:r>
     </w:p>
@@ -871,6 +1079,34 @@
           <w:szCs w:val="36"/>
         </w:rPr>
       </w:pPr>
+      <w:r>
+        <w:rPr>
+          <w:rFonts w:ascii="Helvetica Neue Thin" w:hAnsi="Helvetica Neue Thin"/>
+          <w:noProof/>
+          <w:sz w:val="36"/>
+          <w:szCs w:val="36"/>
+        </w:rPr>
+        <w:t xml:space="preserve">Fargevalg, adobe color har en egen accessibility </w:t>
+      </w:r>
+      <w:r>
+        <w:rPr>
+          <w:rFonts w:ascii="Helvetica Neue Thin" w:hAnsi="Helvetica Neue Thin"/>
+          <w:noProof/>
+          <w:sz w:val="36"/>
+          <w:szCs w:val="36"/>
+        </w:rPr>
+        <w:t>check. Visste med en gang at fargene var lette å skille før jeg I det hele tatt hadde startet å lage selve siden.</w:t>
+      </w:r>
+    </w:p>
+    <w:p>
+      <w:pPr>
+        <w:rPr>
+          <w:rFonts w:ascii="Helvetica Neue Thin" w:hAnsi="Helvetica Neue Thin"/>
+          <w:noProof/>
+          <w:sz w:val="36"/>
+          <w:szCs w:val="36"/>
+        </w:rPr>
+      </w:pPr>
     </w:p>
     <w:p>
       <w:pPr>
@@ -886,6 +1122,25 @@
           <w:color w:val="auto"/>
         </w:rPr>
         <w:t>What was difficult/didn’t go well on the project</w:t>
+      </w:r>
+    </w:p>
+    <w:p>
+      <w:pPr>
+        <w:rPr>
+          <w:rFonts w:ascii="Helvetica Neue Thin" w:hAnsi="Helvetica Neue Thin"/>
+          <w:noProof/>
+          <w:sz w:val="36"/>
+          <w:szCs w:val="36"/>
+        </w:rPr>
+      </w:pPr>
+      <w:r>
+        <w:rPr>
+          <w:rFonts w:ascii="Helvetica Neue Thin" w:hAnsi="Helvetica Neue Thin"/>
+          <w:noProof/>
+          <w:sz w:val="36"/>
+          <w:szCs w:val="36"/>
+        </w:rPr>
+        <w:t>Alt text on images</w:t>
       </w:r>
     </w:p>
     <w:p>
@@ -1083,15 +1338,109 @@
           <w:noProof/>
         </w:rPr>
       </w:pPr>
-      <w:r>
-        <w:rPr>
-          <w:noProof/>
-        </w:rPr>
-        <w:t>https://medium.com/@marcusmichaels/how-to-build-a-carousel-from-scratch-in-vanilla-js-9a096d3b98c9</w:t>
-      </w:r>
+      <w:hyperlink r:id="rId15" w:history="1">
+        <w:r>
+          <w:rPr>
+            <w:rStyle w:val="Hyperlink"/>
+            <w:noProof/>
+          </w:rPr>
+          <w:t>https://medium.com/@marcusmichaels/how-to-build-a-carousel-from-scratch-in-vanilla-js-9a096d3b98c9</w:t>
+        </w:r>
+      </w:hyperlink>
+    </w:p>
+    <w:p>
+      <w:pPr>
+        <w:rPr>
+          <w:noProof/>
+        </w:rPr>
+      </w:pPr>
+      <w:r>
+        <w:rPr>
+          <w:noProof/>
+        </w:rPr>
+        <w:t xml:space="preserve">Jon Duckett, JavaScript and jQuery </w:t>
+      </w:r>
+      <w:r>
+        <w:rPr>
+          <w:noProof/>
+        </w:rPr>
+        <w:t>–</w:t>
+      </w:r>
+      <w:r>
+        <w:rPr>
+          <w:noProof/>
+        </w:rPr>
+        <w:t xml:space="preserve"> interactive</w:t>
+      </w:r>
+      <w:r>
+        <w:rPr>
+          <w:noProof/>
+        </w:rPr>
+        <w:t xml:space="preserve"> front-end web development, p. 129</w:t>
+      </w:r>
+    </w:p>
+    <w:p>
+      <w:pPr>
+        <w:rPr>
+          <w:noProof/>
+        </w:rPr>
+      </w:pPr>
+    </w:p>
+    <w:p>
+      <w:pPr>
+        <w:rPr>
+          <w:noProof/>
+        </w:rPr>
+      </w:pPr>
+      <w:hyperlink r:id="rId16" w:history="1">
+        <w:r>
+          <w:rPr>
+            <w:rStyle w:val="Hyperlink"/>
+            <w:noProof/>
+          </w:rPr>
+          <w:t>https://developer.wordpress.org/rest-api/reference/posts/#arguments</w:t>
+        </w:r>
+      </w:hyperlink>
+    </w:p>
+    <w:p>
+      <w:pPr>
+        <w:rPr>
+          <w:noProof/>
+        </w:rPr>
+      </w:pPr>
+    </w:p>
+    <w:p>
+      <w:pPr>
+        <w:rPr>
+          <w:noProof/>
+        </w:rPr>
+      </w:pPr>
+      <w:hyperlink r:id="rId17" w:history="1">
+        <w:r>
+          <w:rPr>
+            <w:rStyle w:val="Hyperlink"/>
+            <w:noProof/>
+          </w:rPr>
+          <w:t>https://wordpress.org/support/topic/rest-api-only-returns-10-posts-2/</w:t>
+        </w:r>
+      </w:hyperlink>
+    </w:p>
+    <w:p>
+      <w:pPr>
+        <w:rPr>
+          <w:noProof/>
+        </w:rPr>
+      </w:pPr>
+    </w:p>
+    <w:p>
+      <w:pPr>
+        <w:rPr>
+          <w:noProof/>
+        </w:rPr>
+      </w:pPr>
     </w:p>
     <w:sectPr>
-      <w:footerReference w:type="default" r:id="rId11"/>
+      <w:footerReference w:type="default" r:id="rId18"/>
       <w:pgSz w:w="11900" w:h="16840"/>
       <w:pgMar w:top="1160" w:right="1440" w:bottom="1440" w:left="1440" w:header="708" w:footer="708" w:gutter="0"/>
       <w:cols w:space="708"/>
@@ -2360,6 +2709,18 @@
       <w:color w:val="1F3763" w:themeColor="accent1" w:themeShade="7F"/>
     </w:rPr>
   </w:style>
+  <w:style w:type="character" w:styleId="UnresolvedMention">
+    <w:name w:val="Unresolved Mention"/>
+    <w:basedOn w:val="DefaultParagraphFont"/>
+    <w:uiPriority w:val="99"/>
+    <w:semiHidden/>
+    <w:unhideWhenUsed/>
+    <w:rsid w:val="00737174"/>
+    <w:rPr>
+      <w:color w:val="605E5C"/>
+      <w:shd w:val="clear" w:color="auto" w:fill="E1DFDD"/>
+    </w:rPr>
+  </w:style>
 </w:styles>
 </file>
 

</xml_diff>

<commit_message>
added img with js
</commit_message>
<xml_diff>
--- a/FEU1reporttemplate_projexam1.docx
+++ b/FEU1reporttemplate_projexam1.docx
@@ -453,37 +453,8 @@
       <w:r>
         <w:t xml:space="preserve">a chance and test some more users when it’s not a adobe XD prototype. My idea is that the images on the site will </w:t>
       </w:r>
-      <w:proofErr w:type="spellStart"/>
-      <w:r>
-        <w:t>tilføye</w:t>
-      </w:r>
-      <w:proofErr w:type="spellEnd"/>
-      <w:r>
-        <w:t xml:space="preserve"> </w:t>
-      </w:r>
-      <w:proofErr w:type="spellStart"/>
-      <w:r>
-        <w:t>siden</w:t>
-      </w:r>
-      <w:proofErr w:type="spellEnd"/>
-      <w:r>
-        <w:t xml:space="preserve"> de </w:t>
-      </w:r>
-      <w:proofErr w:type="spellStart"/>
-      <w:r>
-        <w:t>fargene</w:t>
-      </w:r>
-      <w:proofErr w:type="spellEnd"/>
-      <w:r>
-        <w:t xml:space="preserve"> den </w:t>
-      </w:r>
-      <w:proofErr w:type="spellStart"/>
-      <w:r>
-        <w:t>trenger</w:t>
-      </w:r>
-      <w:proofErr w:type="spellEnd"/>
-      <w:r>
-        <w:t xml:space="preserve">, and that the content itself should be in focus, and not too much of the design. </w:t>
+      <w:r>
+        <w:t xml:space="preserve">tilføye siden de fargene den trenger, and that the content itself should be in focus, and not too much of the design. </w:t>
       </w:r>
     </w:p>
     <w:p/>
@@ -652,15 +623,7 @@
         <w:t>/neater</w:t>
       </w:r>
       <w:r>
-        <w:t xml:space="preserve"> with the html and </w:t>
-      </w:r>
-      <w:proofErr w:type="spellStart"/>
-      <w:r>
-        <w:t>css</w:t>
-      </w:r>
-      <w:proofErr w:type="spellEnd"/>
-      <w:r>
-        <w:t xml:space="preserve">, DRY principle. Not sure about the JS, about </w:t>
+        <w:t xml:space="preserve"> with the html and css, DRY principle. Not sure about the JS, about </w:t>
       </w:r>
       <w:r>
         <w:t>reusing functions etc..</w:t>
@@ -669,183 +632,7 @@
     <w:p/>
     <w:p>
       <w:r>
-        <w:t xml:space="preserve">Mine </w:t>
-      </w:r>
-      <w:proofErr w:type="spellStart"/>
-      <w:r>
-        <w:t>tidligere</w:t>
-      </w:r>
-      <w:proofErr w:type="spellEnd"/>
-      <w:r>
-        <w:t xml:space="preserve"> </w:t>
-      </w:r>
-      <w:proofErr w:type="spellStart"/>
-      <w:r>
-        <w:t>oppgaver</w:t>
-      </w:r>
-      <w:proofErr w:type="spellEnd"/>
-      <w:r>
-        <w:t xml:space="preserve"> er </w:t>
-      </w:r>
-      <w:proofErr w:type="spellStart"/>
-      <w:r>
-        <w:t>veldig</w:t>
-      </w:r>
-      <w:proofErr w:type="spellEnd"/>
-      <w:r>
-        <w:t xml:space="preserve"> </w:t>
-      </w:r>
-      <w:proofErr w:type="spellStart"/>
-      <w:r>
-        <w:t>til</w:t>
-      </w:r>
-      <w:proofErr w:type="spellEnd"/>
-      <w:r>
-        <w:t xml:space="preserve"> </w:t>
-      </w:r>
-      <w:proofErr w:type="spellStart"/>
-      <w:r>
-        <w:t>hjelp</w:t>
-      </w:r>
-      <w:proofErr w:type="spellEnd"/>
-      <w:r>
-        <w:t xml:space="preserve">! </w:t>
-      </w:r>
-      <w:proofErr w:type="spellStart"/>
-      <w:r>
-        <w:t>Hvis</w:t>
-      </w:r>
-      <w:proofErr w:type="spellEnd"/>
-      <w:r>
-        <w:t xml:space="preserve"> det er </w:t>
-      </w:r>
-      <w:proofErr w:type="spellStart"/>
-      <w:r>
-        <w:t>noe</w:t>
-      </w:r>
-      <w:proofErr w:type="spellEnd"/>
-      <w:r>
-        <w:t xml:space="preserve"> </w:t>
-      </w:r>
-      <w:proofErr w:type="spellStart"/>
-      <w:r>
-        <w:t>jeg</w:t>
-      </w:r>
-      <w:proofErr w:type="spellEnd"/>
-      <w:r>
-        <w:t xml:space="preserve"> </w:t>
-      </w:r>
-      <w:proofErr w:type="spellStart"/>
-      <w:r>
-        <w:t>ikke</w:t>
-      </w:r>
-      <w:proofErr w:type="spellEnd"/>
-      <w:r>
-        <w:t xml:space="preserve"> husker </w:t>
-      </w:r>
-      <w:proofErr w:type="spellStart"/>
-      <w:r>
-        <w:t>helt</w:t>
-      </w:r>
-      <w:proofErr w:type="spellEnd"/>
-      <w:r>
-        <w:t xml:space="preserve"> </w:t>
-      </w:r>
-      <w:proofErr w:type="spellStart"/>
-      <w:r>
-        <w:t>eller</w:t>
-      </w:r>
-      <w:proofErr w:type="spellEnd"/>
-      <w:r>
-        <w:t xml:space="preserve"> er </w:t>
-      </w:r>
-      <w:proofErr w:type="spellStart"/>
-      <w:r>
-        <w:t>usikker</w:t>
-      </w:r>
-      <w:proofErr w:type="spellEnd"/>
-      <w:r>
-        <w:t xml:space="preserve"> </w:t>
-      </w:r>
-      <w:proofErr w:type="spellStart"/>
-      <w:r>
-        <w:t>på</w:t>
-      </w:r>
-      <w:proofErr w:type="spellEnd"/>
-      <w:r>
-        <w:t xml:space="preserve">, </w:t>
-      </w:r>
-      <w:proofErr w:type="spellStart"/>
-      <w:r>
-        <w:t>går</w:t>
-      </w:r>
-      <w:proofErr w:type="spellEnd"/>
-      <w:r>
-        <w:t xml:space="preserve"> </w:t>
-      </w:r>
-      <w:proofErr w:type="spellStart"/>
-      <w:r>
-        <w:t>jeg</w:t>
-      </w:r>
-      <w:proofErr w:type="spellEnd"/>
-      <w:r>
-        <w:t xml:space="preserve"> </w:t>
-      </w:r>
-      <w:proofErr w:type="spellStart"/>
-      <w:r>
-        <w:t>tilbake</w:t>
-      </w:r>
-      <w:proofErr w:type="spellEnd"/>
-      <w:r>
-        <w:t xml:space="preserve"> </w:t>
-      </w:r>
-      <w:proofErr w:type="spellStart"/>
-      <w:r>
-        <w:t>og</w:t>
-      </w:r>
-      <w:proofErr w:type="spellEnd"/>
-      <w:r>
-        <w:t xml:space="preserve"> ser </w:t>
-      </w:r>
-      <w:proofErr w:type="spellStart"/>
-      <w:r>
-        <w:t>på</w:t>
-      </w:r>
-      <w:proofErr w:type="spellEnd"/>
-      <w:r>
-        <w:t xml:space="preserve"> </w:t>
-      </w:r>
-      <w:proofErr w:type="spellStart"/>
-      <w:r>
-        <w:t>hva</w:t>
-      </w:r>
-      <w:proofErr w:type="spellEnd"/>
-      <w:r>
-        <w:t xml:space="preserve"> </w:t>
-      </w:r>
-      <w:proofErr w:type="spellStart"/>
-      <w:r>
-        <w:t>jeg</w:t>
-      </w:r>
-      <w:proofErr w:type="spellEnd"/>
-      <w:r>
-        <w:t xml:space="preserve"> har </w:t>
-      </w:r>
-      <w:proofErr w:type="spellStart"/>
-      <w:r>
-        <w:t>gjort</w:t>
-      </w:r>
-      <w:proofErr w:type="spellEnd"/>
-      <w:r>
-        <w:t xml:space="preserve"> </w:t>
-      </w:r>
-      <w:proofErr w:type="spellStart"/>
-      <w:r>
-        <w:t>tidligere</w:t>
-      </w:r>
-      <w:proofErr w:type="spellEnd"/>
-      <w:r>
-        <w:t>.</w:t>
+        <w:t>Mine tidligere oppgaver er veldig til hjelp! Hvis det er noe jeg ikke husker helt eller er usikker på, går jeg tilbake og ser på hva jeg har gjort tidligere.</w:t>
       </w:r>
     </w:p>
     <w:p/>
@@ -856,21 +643,8 @@
       <w:r>
         <w:t xml:space="preserve">know with the </w:t>
       </w:r>
-      <w:proofErr w:type="spellStart"/>
-      <w:r>
-        <w:t>utviklingen</w:t>
-      </w:r>
-      <w:proofErr w:type="spellEnd"/>
-      <w:r>
-        <w:t xml:space="preserve"> I </w:t>
-      </w:r>
-      <w:proofErr w:type="spellStart"/>
-      <w:r>
-        <w:t>samfunnet</w:t>
-      </w:r>
-      <w:proofErr w:type="spellEnd"/>
-      <w:r>
-        <w:t xml:space="preserve"> in mind it’s a good idea to design for smaller screens first, but </w:t>
+      <w:r>
+        <w:t xml:space="preserve">utviklingen I samfunnet in mind it’s a good idea to design for smaller screens first, but </w:t>
       </w:r>
       <w:r>
         <w:t xml:space="preserve">I </w:t>
@@ -1255,677 +1029,49 @@
           <w:color w:val="auto"/>
         </w:rPr>
         <w:lastRenderedPageBreak/>
-        <w:t xml:space="preserve">Da var det bare å </w:t>
-      </w:r>
-      <w:proofErr w:type="spellStart"/>
+        <w:t xml:space="preserve">Da var det bare å få til å trykke mer for å laste inn resten av innholdet. Jeg strevde lenge med å få det til, og </w:t>
+      </w:r>
       <w:r>
         <w:rPr>
           <w:b/>
           <w:color w:val="auto"/>
         </w:rPr>
-        <w:t>få</w:t>
-      </w:r>
-      <w:proofErr w:type="spellEnd"/>
+        <w:t>kom over</w:t>
+      </w:r>
       <w:r>
         <w:rPr>
           <w:b/>
           <w:color w:val="auto"/>
         </w:rPr>
-        <w:t xml:space="preserve"> </w:t>
-      </w:r>
-      <w:proofErr w:type="spellStart"/>
+        <w:t xml:space="preserve"> mange ulike løsninger på det, men mange handlet om jQuery, og jeg ønske</w:t>
+      </w:r>
       <w:r>
         <w:rPr>
           <w:b/>
           <w:color w:val="auto"/>
         </w:rPr>
-        <w:t>til</w:t>
-      </w:r>
-      <w:proofErr w:type="spellEnd"/>
+        <w:t>t</w:t>
+      </w:r>
       <w:r>
         <w:rPr>
           <w:b/>
           <w:color w:val="auto"/>
         </w:rPr>
-        <w:t xml:space="preserve"> å </w:t>
-      </w:r>
-      <w:proofErr w:type="spellStart"/>
+        <w:t xml:space="preserve"> å få det til med vanlig javascript. </w:t>
+      </w:r>
       <w:r>
         <w:rPr>
           <w:b/>
           <w:color w:val="auto"/>
         </w:rPr>
-        <w:t>trykke</w:t>
-      </w:r>
-      <w:proofErr w:type="spellEnd"/>
+        <w:t xml:space="preserve">Etter å ha lest om både slice() og splice() </w:t>
+      </w:r>
       <w:r>
         <w:rPr>
           <w:b/>
           <w:color w:val="auto"/>
         </w:rPr>
-        <w:t xml:space="preserve"> </w:t>
-      </w:r>
-      <w:proofErr w:type="spellStart"/>
-      <w:r>
-        <w:rPr>
-          <w:b/>
-          <w:color w:val="auto"/>
-        </w:rPr>
-        <w:t>mer</w:t>
-      </w:r>
-      <w:proofErr w:type="spellEnd"/>
-      <w:r>
-        <w:rPr>
-          <w:b/>
-          <w:color w:val="auto"/>
-        </w:rPr>
-        <w:t xml:space="preserve"> for å </w:t>
-      </w:r>
-      <w:proofErr w:type="spellStart"/>
-      <w:r>
-        <w:rPr>
-          <w:b/>
-          <w:color w:val="auto"/>
-        </w:rPr>
-        <w:t>laste</w:t>
-      </w:r>
-      <w:proofErr w:type="spellEnd"/>
-      <w:r>
-        <w:rPr>
-          <w:b/>
-          <w:color w:val="auto"/>
-        </w:rPr>
-        <w:t xml:space="preserve"> inn </w:t>
-      </w:r>
-      <w:proofErr w:type="spellStart"/>
-      <w:r>
-        <w:rPr>
-          <w:b/>
-          <w:color w:val="auto"/>
-        </w:rPr>
-        <w:t>resten</w:t>
-      </w:r>
-      <w:proofErr w:type="spellEnd"/>
-      <w:r>
-        <w:rPr>
-          <w:b/>
-          <w:color w:val="auto"/>
-        </w:rPr>
-        <w:t xml:space="preserve"> </w:t>
-      </w:r>
-      <w:proofErr w:type="spellStart"/>
-      <w:r>
-        <w:rPr>
-          <w:b/>
-          <w:color w:val="auto"/>
-        </w:rPr>
-        <w:t>av</w:t>
-      </w:r>
-      <w:proofErr w:type="spellEnd"/>
-      <w:r>
-        <w:rPr>
-          <w:b/>
-          <w:color w:val="auto"/>
-        </w:rPr>
-        <w:t xml:space="preserve"> </w:t>
-      </w:r>
-      <w:proofErr w:type="spellStart"/>
-      <w:r>
-        <w:rPr>
-          <w:b/>
-          <w:color w:val="auto"/>
-        </w:rPr>
-        <w:t>innholdet</w:t>
-      </w:r>
-      <w:proofErr w:type="spellEnd"/>
-      <w:r>
-        <w:rPr>
-          <w:b/>
-          <w:color w:val="auto"/>
-        </w:rPr>
-        <w:t xml:space="preserve">. </w:t>
-      </w:r>
-      <w:proofErr w:type="spellStart"/>
-      <w:r>
-        <w:rPr>
-          <w:b/>
-          <w:color w:val="auto"/>
-        </w:rPr>
-        <w:t>Jeg</w:t>
-      </w:r>
-      <w:proofErr w:type="spellEnd"/>
-      <w:r>
-        <w:rPr>
-          <w:b/>
-          <w:color w:val="auto"/>
-        </w:rPr>
-        <w:t xml:space="preserve"> </w:t>
-      </w:r>
-      <w:proofErr w:type="spellStart"/>
-      <w:r>
-        <w:rPr>
-          <w:b/>
-          <w:color w:val="auto"/>
-        </w:rPr>
-        <w:t>strevde</w:t>
-      </w:r>
-      <w:proofErr w:type="spellEnd"/>
-      <w:r>
-        <w:rPr>
-          <w:b/>
-          <w:color w:val="auto"/>
-        </w:rPr>
-        <w:t xml:space="preserve"> </w:t>
-      </w:r>
-      <w:proofErr w:type="spellStart"/>
-      <w:r>
-        <w:rPr>
-          <w:b/>
-          <w:color w:val="auto"/>
-        </w:rPr>
-        <w:t>lenge</w:t>
-      </w:r>
-      <w:proofErr w:type="spellEnd"/>
-      <w:r>
-        <w:rPr>
-          <w:b/>
-          <w:color w:val="auto"/>
-        </w:rPr>
-        <w:t xml:space="preserve"> med å </w:t>
-      </w:r>
-      <w:proofErr w:type="spellStart"/>
-      <w:r>
-        <w:rPr>
-          <w:b/>
-          <w:color w:val="auto"/>
-        </w:rPr>
-        <w:t>få</w:t>
-      </w:r>
-      <w:proofErr w:type="spellEnd"/>
-      <w:r>
-        <w:rPr>
-          <w:b/>
-          <w:color w:val="auto"/>
-        </w:rPr>
-        <w:t xml:space="preserve"> det </w:t>
-      </w:r>
-      <w:proofErr w:type="spellStart"/>
-      <w:r>
-        <w:rPr>
-          <w:b/>
-          <w:color w:val="auto"/>
-        </w:rPr>
-        <w:t>til</w:t>
-      </w:r>
-      <w:proofErr w:type="spellEnd"/>
-      <w:r>
-        <w:rPr>
-          <w:b/>
-          <w:color w:val="auto"/>
-        </w:rPr>
-        <w:t xml:space="preserve">, </w:t>
-      </w:r>
-      <w:proofErr w:type="spellStart"/>
-      <w:r>
-        <w:rPr>
-          <w:b/>
-          <w:color w:val="auto"/>
-        </w:rPr>
-        <w:t>og</w:t>
-      </w:r>
-      <w:proofErr w:type="spellEnd"/>
-      <w:r>
-        <w:rPr>
-          <w:b/>
-          <w:color w:val="auto"/>
-        </w:rPr>
-        <w:t xml:space="preserve"> </w:t>
-      </w:r>
-      <w:proofErr w:type="spellStart"/>
-      <w:r>
-        <w:rPr>
-          <w:b/>
-          <w:color w:val="auto"/>
-        </w:rPr>
-        <w:t>kom</w:t>
-      </w:r>
-      <w:proofErr w:type="spellEnd"/>
-      <w:r>
-        <w:rPr>
-          <w:b/>
-          <w:color w:val="auto"/>
-        </w:rPr>
-        <w:t xml:space="preserve"> over</w:t>
-      </w:r>
-      <w:r>
-        <w:rPr>
-          <w:b/>
-          <w:color w:val="auto"/>
-        </w:rPr>
-        <w:t xml:space="preserve"> mange </w:t>
-      </w:r>
-      <w:proofErr w:type="spellStart"/>
-      <w:r>
-        <w:rPr>
-          <w:b/>
-          <w:color w:val="auto"/>
-        </w:rPr>
-        <w:t>ulike</w:t>
-      </w:r>
-      <w:proofErr w:type="spellEnd"/>
-      <w:r>
-        <w:rPr>
-          <w:b/>
-          <w:color w:val="auto"/>
-        </w:rPr>
-        <w:t xml:space="preserve"> </w:t>
-      </w:r>
-      <w:proofErr w:type="spellStart"/>
-      <w:r>
-        <w:rPr>
-          <w:b/>
-          <w:color w:val="auto"/>
-        </w:rPr>
-        <w:t>løsninger</w:t>
-      </w:r>
-      <w:proofErr w:type="spellEnd"/>
-      <w:r>
-        <w:rPr>
-          <w:b/>
-          <w:color w:val="auto"/>
-        </w:rPr>
-        <w:t xml:space="preserve"> </w:t>
-      </w:r>
-      <w:proofErr w:type="spellStart"/>
-      <w:r>
-        <w:rPr>
-          <w:b/>
-          <w:color w:val="auto"/>
-        </w:rPr>
-        <w:t>på</w:t>
-      </w:r>
-      <w:proofErr w:type="spellEnd"/>
-      <w:r>
-        <w:rPr>
-          <w:b/>
-          <w:color w:val="auto"/>
-        </w:rPr>
-        <w:t xml:space="preserve"> det, men mange </w:t>
-      </w:r>
-      <w:proofErr w:type="spellStart"/>
-      <w:r>
-        <w:rPr>
-          <w:b/>
-          <w:color w:val="auto"/>
-        </w:rPr>
-        <w:t>handlet</w:t>
-      </w:r>
-      <w:proofErr w:type="spellEnd"/>
-      <w:r>
-        <w:rPr>
-          <w:b/>
-          <w:color w:val="auto"/>
-        </w:rPr>
-        <w:t xml:space="preserve"> om jQuery, </w:t>
-      </w:r>
-      <w:proofErr w:type="spellStart"/>
-      <w:r>
-        <w:rPr>
-          <w:b/>
-          <w:color w:val="auto"/>
-        </w:rPr>
-        <w:t>og</w:t>
-      </w:r>
-      <w:proofErr w:type="spellEnd"/>
-      <w:r>
-        <w:rPr>
-          <w:b/>
-          <w:color w:val="auto"/>
-        </w:rPr>
-        <w:t xml:space="preserve"> </w:t>
-      </w:r>
-      <w:proofErr w:type="spellStart"/>
-      <w:r>
-        <w:rPr>
-          <w:b/>
-          <w:color w:val="auto"/>
-        </w:rPr>
-        <w:t>jeg</w:t>
-      </w:r>
-      <w:proofErr w:type="spellEnd"/>
-      <w:r>
-        <w:rPr>
-          <w:b/>
-          <w:color w:val="auto"/>
-        </w:rPr>
-        <w:t xml:space="preserve"> </w:t>
-      </w:r>
-      <w:proofErr w:type="spellStart"/>
-      <w:r>
-        <w:rPr>
-          <w:b/>
-          <w:color w:val="auto"/>
-        </w:rPr>
-        <w:t>ønske</w:t>
-      </w:r>
-      <w:r>
-        <w:rPr>
-          <w:b/>
-          <w:color w:val="auto"/>
-        </w:rPr>
-        <w:t>t</w:t>
-      </w:r>
-      <w:proofErr w:type="spellEnd"/>
-      <w:r>
-        <w:rPr>
-          <w:b/>
-          <w:color w:val="auto"/>
-        </w:rPr>
-        <w:t xml:space="preserve"> å </w:t>
-      </w:r>
-      <w:proofErr w:type="spellStart"/>
-      <w:r>
-        <w:rPr>
-          <w:b/>
-          <w:color w:val="auto"/>
-        </w:rPr>
-        <w:t>få</w:t>
-      </w:r>
-      <w:proofErr w:type="spellEnd"/>
-      <w:r>
-        <w:rPr>
-          <w:b/>
-          <w:color w:val="auto"/>
-        </w:rPr>
-        <w:t xml:space="preserve"> det </w:t>
-      </w:r>
-      <w:proofErr w:type="spellStart"/>
-      <w:r>
-        <w:rPr>
-          <w:b/>
-          <w:color w:val="auto"/>
-        </w:rPr>
-        <w:t>til</w:t>
-      </w:r>
-      <w:proofErr w:type="spellEnd"/>
-      <w:r>
-        <w:rPr>
-          <w:b/>
-          <w:color w:val="auto"/>
-        </w:rPr>
-        <w:t xml:space="preserve"> med </w:t>
-      </w:r>
-      <w:proofErr w:type="spellStart"/>
-      <w:r>
-        <w:rPr>
-          <w:b/>
-          <w:color w:val="auto"/>
-        </w:rPr>
-        <w:t>vanlig</w:t>
-      </w:r>
-      <w:proofErr w:type="spellEnd"/>
-      <w:r>
-        <w:rPr>
-          <w:b/>
-          <w:color w:val="auto"/>
-        </w:rPr>
-        <w:t xml:space="preserve"> </w:t>
-      </w:r>
-      <w:proofErr w:type="spellStart"/>
-      <w:r>
-        <w:rPr>
-          <w:b/>
-          <w:color w:val="auto"/>
-        </w:rPr>
-        <w:t>javascript</w:t>
-      </w:r>
-      <w:proofErr w:type="spellEnd"/>
-      <w:r>
-        <w:rPr>
-          <w:b/>
-          <w:color w:val="auto"/>
-        </w:rPr>
-        <w:t xml:space="preserve">. </w:t>
-      </w:r>
-      <w:proofErr w:type="spellStart"/>
-      <w:r>
-        <w:rPr>
-          <w:b/>
-          <w:color w:val="auto"/>
-        </w:rPr>
-        <w:t>Etter</w:t>
-      </w:r>
-      <w:proofErr w:type="spellEnd"/>
-      <w:r>
-        <w:rPr>
-          <w:b/>
-          <w:color w:val="auto"/>
-        </w:rPr>
-        <w:t xml:space="preserve"> å ha lest om </w:t>
-      </w:r>
-      <w:proofErr w:type="spellStart"/>
-      <w:r>
-        <w:rPr>
-          <w:b/>
-          <w:color w:val="auto"/>
-        </w:rPr>
-        <w:t>både</w:t>
-      </w:r>
-      <w:proofErr w:type="spellEnd"/>
-      <w:r>
-        <w:rPr>
-          <w:b/>
-          <w:color w:val="auto"/>
-        </w:rPr>
-        <w:t xml:space="preserve"> slice() </w:t>
-      </w:r>
-      <w:proofErr w:type="spellStart"/>
-      <w:r>
-        <w:rPr>
-          <w:b/>
-          <w:color w:val="auto"/>
-        </w:rPr>
-        <w:t>og</w:t>
-      </w:r>
-      <w:proofErr w:type="spellEnd"/>
-      <w:r>
-        <w:rPr>
-          <w:b/>
-          <w:color w:val="auto"/>
-        </w:rPr>
-        <w:t xml:space="preserve"> splice() </w:t>
-      </w:r>
-      <w:proofErr w:type="spellStart"/>
-      <w:r>
-        <w:rPr>
-          <w:b/>
-          <w:color w:val="auto"/>
-        </w:rPr>
-        <w:t>uten</w:t>
-      </w:r>
-      <w:proofErr w:type="spellEnd"/>
-      <w:r>
-        <w:rPr>
-          <w:b/>
-          <w:color w:val="auto"/>
-        </w:rPr>
-        <w:t xml:space="preserve"> å </w:t>
-      </w:r>
-      <w:proofErr w:type="spellStart"/>
-      <w:r>
-        <w:rPr>
-          <w:b/>
-          <w:color w:val="auto"/>
-        </w:rPr>
-        <w:t>forstå</w:t>
-      </w:r>
-      <w:proofErr w:type="spellEnd"/>
-      <w:r>
-        <w:rPr>
-          <w:b/>
-          <w:color w:val="auto"/>
-        </w:rPr>
-        <w:t xml:space="preserve"> </w:t>
-      </w:r>
-      <w:proofErr w:type="spellStart"/>
-      <w:r>
-        <w:rPr>
-          <w:b/>
-          <w:color w:val="auto"/>
-        </w:rPr>
-        <w:t>helt</w:t>
-      </w:r>
-      <w:proofErr w:type="spellEnd"/>
-      <w:r>
-        <w:rPr>
-          <w:b/>
-          <w:color w:val="auto"/>
-        </w:rPr>
-        <w:t xml:space="preserve"> </w:t>
-      </w:r>
-      <w:proofErr w:type="spellStart"/>
-      <w:r>
-        <w:rPr>
-          <w:b/>
-          <w:color w:val="auto"/>
-        </w:rPr>
-        <w:t>hvordan</w:t>
-      </w:r>
-      <w:proofErr w:type="spellEnd"/>
-      <w:r>
-        <w:rPr>
-          <w:b/>
-          <w:color w:val="auto"/>
-        </w:rPr>
-        <w:t xml:space="preserve"> </w:t>
-      </w:r>
-      <w:proofErr w:type="spellStart"/>
-      <w:r>
-        <w:rPr>
-          <w:b/>
-          <w:color w:val="auto"/>
-        </w:rPr>
-        <w:t>jeg</w:t>
-      </w:r>
-      <w:proofErr w:type="spellEnd"/>
-      <w:r>
-        <w:rPr>
-          <w:b/>
-          <w:color w:val="auto"/>
-        </w:rPr>
-        <w:t xml:space="preserve"> </w:t>
-      </w:r>
-      <w:proofErr w:type="spellStart"/>
-      <w:r>
-        <w:rPr>
-          <w:b/>
-          <w:color w:val="auto"/>
-        </w:rPr>
-        <w:t>kunne</w:t>
-      </w:r>
-      <w:proofErr w:type="spellEnd"/>
-      <w:r>
-        <w:rPr>
-          <w:b/>
-          <w:color w:val="auto"/>
-        </w:rPr>
-        <w:t xml:space="preserve"> </w:t>
-      </w:r>
-      <w:proofErr w:type="spellStart"/>
-      <w:r>
-        <w:rPr>
-          <w:b/>
-          <w:color w:val="auto"/>
-        </w:rPr>
-        <w:t>bruke</w:t>
-      </w:r>
-      <w:proofErr w:type="spellEnd"/>
-      <w:r>
-        <w:rPr>
-          <w:b/>
-          <w:color w:val="auto"/>
-        </w:rPr>
-        <w:t xml:space="preserve"> det, </w:t>
-      </w:r>
-      <w:proofErr w:type="spellStart"/>
-      <w:r>
-        <w:rPr>
-          <w:b/>
-          <w:color w:val="auto"/>
-        </w:rPr>
-        <w:t>endte</w:t>
-      </w:r>
-      <w:proofErr w:type="spellEnd"/>
-      <w:r>
-        <w:rPr>
-          <w:b/>
-          <w:color w:val="auto"/>
-        </w:rPr>
-        <w:t xml:space="preserve"> </w:t>
-      </w:r>
-      <w:proofErr w:type="spellStart"/>
-      <w:r>
-        <w:rPr>
-          <w:b/>
-          <w:color w:val="auto"/>
-        </w:rPr>
-        <w:t>jeg</w:t>
-      </w:r>
-      <w:proofErr w:type="spellEnd"/>
-      <w:r>
-        <w:rPr>
-          <w:b/>
-          <w:color w:val="auto"/>
-        </w:rPr>
-        <w:t xml:space="preserve"> </w:t>
-      </w:r>
-      <w:proofErr w:type="spellStart"/>
-      <w:r>
-        <w:rPr>
-          <w:b/>
-          <w:color w:val="auto"/>
-        </w:rPr>
-        <w:t>opp</w:t>
-      </w:r>
-      <w:proofErr w:type="spellEnd"/>
-      <w:r>
-        <w:rPr>
-          <w:b/>
-          <w:color w:val="auto"/>
-        </w:rPr>
-        <w:t xml:space="preserve"> med </w:t>
-      </w:r>
-      <w:proofErr w:type="spellStart"/>
-      <w:r>
-        <w:rPr>
-          <w:b/>
-          <w:color w:val="auto"/>
-        </w:rPr>
-        <w:t>denne</w:t>
-      </w:r>
-      <w:proofErr w:type="spellEnd"/>
-      <w:r>
-        <w:rPr>
-          <w:b/>
-          <w:color w:val="auto"/>
-        </w:rPr>
-        <w:t xml:space="preserve"> </w:t>
-      </w:r>
-      <w:proofErr w:type="spellStart"/>
-      <w:r>
-        <w:rPr>
-          <w:b/>
-          <w:color w:val="auto"/>
-        </w:rPr>
-        <w:t>løsningen</w:t>
-      </w:r>
-      <w:proofErr w:type="spellEnd"/>
-      <w:r>
-        <w:rPr>
-          <w:b/>
-          <w:color w:val="auto"/>
-        </w:rPr>
-        <w:t xml:space="preserve">; to for loops and </w:t>
+        <w:t xml:space="preserve">uten å forstå helt hvordan jeg kunne bruke det, endte jeg opp med denne løsningen; to for loops and </w:t>
       </w:r>
       <w:r>
         <w:rPr>
@@ -2521,6 +1667,15 @@
         </w:rPr>
         <w:t>Alt text on images</w:t>
       </w:r>
+      <w:r>
+        <w:rPr>
+          <w:rFonts w:ascii="Helvetica Neue Thin" w:hAnsi="Helvetica Neue Thin"/>
+          <w:noProof/>
+          <w:sz w:val="36"/>
+          <w:szCs w:val="36"/>
+        </w:rPr>
+        <w:t>.</w:t>
+      </w:r>
     </w:p>
     <w:p>
       <w:pPr>
@@ -2848,9 +2003,38 @@
           <w:noProof/>
         </w:rPr>
       </w:pPr>
+      <w:hyperlink r:id="rId24" w:history="1">
+        <w:r>
+          <w:rPr>
+            <w:rStyle w:val="Hyperlink"/>
+            <w:noProof/>
+          </w:rPr>
+          <w:t>https://dalenguyen.medium.com/how-to-get-featured-image-from-wordpress-rest-api-5e023b9896c6</w:t>
+        </w:r>
+      </w:hyperlink>
+      <w:r>
+        <w:rPr>
+          <w:noProof/>
+        </w:rPr>
+        <w:t xml:space="preserve"> </w:t>
+      </w:r>
+    </w:p>
+    <w:p>
+      <w:pPr>
+        <w:rPr>
+          <w:noProof/>
+        </w:rPr>
+      </w:pPr>
+    </w:p>
+    <w:p>
+      <w:pPr>
+        <w:rPr>
+          <w:noProof/>
+        </w:rPr>
+      </w:pPr>
     </w:p>
     <w:sectPr>
-      <w:footerReference w:type="default" r:id="rId24"/>
+      <w:footerReference w:type="default" r:id="rId25"/>
       <w:pgSz w:w="11900" w:h="16840"/>
       <w:pgMar w:top="1160" w:right="1440" w:bottom="1440" w:left="1440" w:header="708" w:footer="708" w:gutter="0"/>
       <w:cols w:space="708"/>

</xml_diff>

<commit_message>
styling finishes and added an img of john doe
</commit_message>
<xml_diff>
--- a/FEU1reporttemplate_projexam1.docx
+++ b/FEU1reporttemplate_projexam1.docx
@@ -453,8 +453,37 @@
       <w:r>
         <w:t xml:space="preserve">a chance and test some more users when it’s not a adobe XD prototype. My idea is that the images on the site will </w:t>
       </w:r>
-      <w:r>
-        <w:t xml:space="preserve">tilføye siden de fargene den trenger, and that the content itself should be in focus, and not too much of the design. </w:t>
+      <w:proofErr w:type="spellStart"/>
+      <w:r>
+        <w:t>tilføye</w:t>
+      </w:r>
+      <w:proofErr w:type="spellEnd"/>
+      <w:r>
+        <w:t xml:space="preserve"> </w:t>
+      </w:r>
+      <w:proofErr w:type="spellStart"/>
+      <w:r>
+        <w:t>siden</w:t>
+      </w:r>
+      <w:proofErr w:type="spellEnd"/>
+      <w:r>
+        <w:t xml:space="preserve"> de </w:t>
+      </w:r>
+      <w:proofErr w:type="spellStart"/>
+      <w:r>
+        <w:t>fargene</w:t>
+      </w:r>
+      <w:proofErr w:type="spellEnd"/>
+      <w:r>
+        <w:t xml:space="preserve"> den </w:t>
+      </w:r>
+      <w:proofErr w:type="spellStart"/>
+      <w:r>
+        <w:t>trenger</w:t>
+      </w:r>
+      <w:proofErr w:type="spellEnd"/>
+      <w:r>
+        <w:t xml:space="preserve">, and that the content itself should be in focus, and not too much of the design. </w:t>
       </w:r>
     </w:p>
     <w:p/>
@@ -623,7 +652,15 @@
         <w:t>/neater</w:t>
       </w:r>
       <w:r>
-        <w:t xml:space="preserve"> with the html and css, DRY principle. Not sure about the JS, about </w:t>
+        <w:t xml:space="preserve"> with the html and </w:t>
+      </w:r>
+      <w:proofErr w:type="spellStart"/>
+      <w:r>
+        <w:t>css</w:t>
+      </w:r>
+      <w:proofErr w:type="spellEnd"/>
+      <w:r>
+        <w:t xml:space="preserve">, DRY principle. Not sure about the JS, about </w:t>
       </w:r>
       <w:r>
         <w:t>reusing functions etc..</w:t>
@@ -632,7 +669,183 @@
     <w:p/>
     <w:p>
       <w:r>
-        <w:t>Mine tidligere oppgaver er veldig til hjelp! Hvis det er noe jeg ikke husker helt eller er usikker på, går jeg tilbake og ser på hva jeg har gjort tidligere.</w:t>
+        <w:t xml:space="preserve">Mine </w:t>
+      </w:r>
+      <w:proofErr w:type="spellStart"/>
+      <w:r>
+        <w:t>tidligere</w:t>
+      </w:r>
+      <w:proofErr w:type="spellEnd"/>
+      <w:r>
+        <w:t xml:space="preserve"> </w:t>
+      </w:r>
+      <w:proofErr w:type="spellStart"/>
+      <w:r>
+        <w:t>oppgaver</w:t>
+      </w:r>
+      <w:proofErr w:type="spellEnd"/>
+      <w:r>
+        <w:t xml:space="preserve"> er </w:t>
+      </w:r>
+      <w:proofErr w:type="spellStart"/>
+      <w:r>
+        <w:t>veldig</w:t>
+      </w:r>
+      <w:proofErr w:type="spellEnd"/>
+      <w:r>
+        <w:t xml:space="preserve"> </w:t>
+      </w:r>
+      <w:proofErr w:type="spellStart"/>
+      <w:r>
+        <w:t>til</w:t>
+      </w:r>
+      <w:proofErr w:type="spellEnd"/>
+      <w:r>
+        <w:t xml:space="preserve"> </w:t>
+      </w:r>
+      <w:proofErr w:type="spellStart"/>
+      <w:r>
+        <w:t>hjelp</w:t>
+      </w:r>
+      <w:proofErr w:type="spellEnd"/>
+      <w:r>
+        <w:t xml:space="preserve">! </w:t>
+      </w:r>
+      <w:proofErr w:type="spellStart"/>
+      <w:r>
+        <w:t>Hvis</w:t>
+      </w:r>
+      <w:proofErr w:type="spellEnd"/>
+      <w:r>
+        <w:t xml:space="preserve"> det er </w:t>
+      </w:r>
+      <w:proofErr w:type="spellStart"/>
+      <w:r>
+        <w:t>noe</w:t>
+      </w:r>
+      <w:proofErr w:type="spellEnd"/>
+      <w:r>
+        <w:t xml:space="preserve"> </w:t>
+      </w:r>
+      <w:proofErr w:type="spellStart"/>
+      <w:r>
+        <w:t>jeg</w:t>
+      </w:r>
+      <w:proofErr w:type="spellEnd"/>
+      <w:r>
+        <w:t xml:space="preserve"> </w:t>
+      </w:r>
+      <w:proofErr w:type="spellStart"/>
+      <w:r>
+        <w:t>ikke</w:t>
+      </w:r>
+      <w:proofErr w:type="spellEnd"/>
+      <w:r>
+        <w:t xml:space="preserve"> husker </w:t>
+      </w:r>
+      <w:proofErr w:type="spellStart"/>
+      <w:r>
+        <w:t>helt</w:t>
+      </w:r>
+      <w:proofErr w:type="spellEnd"/>
+      <w:r>
+        <w:t xml:space="preserve"> </w:t>
+      </w:r>
+      <w:proofErr w:type="spellStart"/>
+      <w:r>
+        <w:t>eller</w:t>
+      </w:r>
+      <w:proofErr w:type="spellEnd"/>
+      <w:r>
+        <w:t xml:space="preserve"> er </w:t>
+      </w:r>
+      <w:proofErr w:type="spellStart"/>
+      <w:r>
+        <w:t>usikker</w:t>
+      </w:r>
+      <w:proofErr w:type="spellEnd"/>
+      <w:r>
+        <w:t xml:space="preserve"> </w:t>
+      </w:r>
+      <w:proofErr w:type="spellStart"/>
+      <w:r>
+        <w:t>på</w:t>
+      </w:r>
+      <w:proofErr w:type="spellEnd"/>
+      <w:r>
+        <w:t xml:space="preserve">, </w:t>
+      </w:r>
+      <w:proofErr w:type="spellStart"/>
+      <w:r>
+        <w:t>går</w:t>
+      </w:r>
+      <w:proofErr w:type="spellEnd"/>
+      <w:r>
+        <w:t xml:space="preserve"> </w:t>
+      </w:r>
+      <w:proofErr w:type="spellStart"/>
+      <w:r>
+        <w:t>jeg</w:t>
+      </w:r>
+      <w:proofErr w:type="spellEnd"/>
+      <w:r>
+        <w:t xml:space="preserve"> </w:t>
+      </w:r>
+      <w:proofErr w:type="spellStart"/>
+      <w:r>
+        <w:t>tilbake</w:t>
+      </w:r>
+      <w:proofErr w:type="spellEnd"/>
+      <w:r>
+        <w:t xml:space="preserve"> </w:t>
+      </w:r>
+      <w:proofErr w:type="spellStart"/>
+      <w:r>
+        <w:t>og</w:t>
+      </w:r>
+      <w:proofErr w:type="spellEnd"/>
+      <w:r>
+        <w:t xml:space="preserve"> ser </w:t>
+      </w:r>
+      <w:proofErr w:type="spellStart"/>
+      <w:r>
+        <w:t>på</w:t>
+      </w:r>
+      <w:proofErr w:type="spellEnd"/>
+      <w:r>
+        <w:t xml:space="preserve"> </w:t>
+      </w:r>
+      <w:proofErr w:type="spellStart"/>
+      <w:r>
+        <w:t>hva</w:t>
+      </w:r>
+      <w:proofErr w:type="spellEnd"/>
+      <w:r>
+        <w:t xml:space="preserve"> </w:t>
+      </w:r>
+      <w:proofErr w:type="spellStart"/>
+      <w:r>
+        <w:t>jeg</w:t>
+      </w:r>
+      <w:proofErr w:type="spellEnd"/>
+      <w:r>
+        <w:t xml:space="preserve"> har </w:t>
+      </w:r>
+      <w:proofErr w:type="spellStart"/>
+      <w:r>
+        <w:t>gjort</w:t>
+      </w:r>
+      <w:proofErr w:type="spellEnd"/>
+      <w:r>
+        <w:t xml:space="preserve"> </w:t>
+      </w:r>
+      <w:proofErr w:type="spellStart"/>
+      <w:r>
+        <w:t>tidligere</w:t>
+      </w:r>
+      <w:proofErr w:type="spellEnd"/>
+      <w:r>
+        <w:t>.</w:t>
       </w:r>
     </w:p>
     <w:p/>
@@ -643,8 +856,21 @@
       <w:r>
         <w:t xml:space="preserve">know with the </w:t>
       </w:r>
-      <w:r>
-        <w:t xml:space="preserve">utviklingen I samfunnet in mind it’s a good idea to design for smaller screens first, but </w:t>
+      <w:proofErr w:type="spellStart"/>
+      <w:r>
+        <w:t>utviklingen</w:t>
+      </w:r>
+      <w:proofErr w:type="spellEnd"/>
+      <w:r>
+        <w:t xml:space="preserve"> I </w:t>
+      </w:r>
+      <w:proofErr w:type="spellStart"/>
+      <w:r>
+        <w:t>samfunnet</w:t>
+      </w:r>
+      <w:proofErr w:type="spellEnd"/>
+      <w:r>
+        <w:t xml:space="preserve"> in mind it’s a good idea to design for smaller screens first, but </w:t>
       </w:r>
       <w:r>
         <w:t xml:space="preserve">I </w:t>
@@ -1029,21 +1255,358 @@
           <w:color w:val="auto"/>
         </w:rPr>
         <w:lastRenderedPageBreak/>
-        <w:t xml:space="preserve">Da var det bare å få til å trykke mer for å laste inn resten av innholdet. Jeg strevde lenge med å få det til, og </w:t>
-      </w:r>
-      <w:r>
-        <w:rPr>
-          <w:b/>
-          <w:color w:val="auto"/>
-        </w:rPr>
-        <w:t>kom over</w:t>
-      </w:r>
-      <w:r>
-        <w:rPr>
-          <w:b/>
-          <w:color w:val="auto"/>
-        </w:rPr>
-        <w:t xml:space="preserve"> mange ulike løsninger på det, men mange handlet om jQuery, og jeg ønske</w:t>
+        <w:t xml:space="preserve">Da var det bare å </w:t>
+      </w:r>
+      <w:proofErr w:type="spellStart"/>
+      <w:r>
+        <w:rPr>
+          <w:b/>
+          <w:color w:val="auto"/>
+        </w:rPr>
+        <w:t>få</w:t>
+      </w:r>
+      <w:proofErr w:type="spellEnd"/>
+      <w:r>
+        <w:rPr>
+          <w:b/>
+          <w:color w:val="auto"/>
+        </w:rPr>
+        <w:t xml:space="preserve"> </w:t>
+      </w:r>
+      <w:proofErr w:type="spellStart"/>
+      <w:r>
+        <w:rPr>
+          <w:b/>
+          <w:color w:val="auto"/>
+        </w:rPr>
+        <w:t>til</w:t>
+      </w:r>
+      <w:proofErr w:type="spellEnd"/>
+      <w:r>
+        <w:rPr>
+          <w:b/>
+          <w:color w:val="auto"/>
+        </w:rPr>
+        <w:t xml:space="preserve"> å </w:t>
+      </w:r>
+      <w:proofErr w:type="spellStart"/>
+      <w:r>
+        <w:rPr>
+          <w:b/>
+          <w:color w:val="auto"/>
+        </w:rPr>
+        <w:t>trykke</w:t>
+      </w:r>
+      <w:proofErr w:type="spellEnd"/>
+      <w:r>
+        <w:rPr>
+          <w:b/>
+          <w:color w:val="auto"/>
+        </w:rPr>
+        <w:t xml:space="preserve"> </w:t>
+      </w:r>
+      <w:proofErr w:type="spellStart"/>
+      <w:r>
+        <w:rPr>
+          <w:b/>
+          <w:color w:val="auto"/>
+        </w:rPr>
+        <w:t>mer</w:t>
+      </w:r>
+      <w:proofErr w:type="spellEnd"/>
+      <w:r>
+        <w:rPr>
+          <w:b/>
+          <w:color w:val="auto"/>
+        </w:rPr>
+        <w:t xml:space="preserve"> for å </w:t>
+      </w:r>
+      <w:proofErr w:type="spellStart"/>
+      <w:r>
+        <w:rPr>
+          <w:b/>
+          <w:color w:val="auto"/>
+        </w:rPr>
+        <w:t>laste</w:t>
+      </w:r>
+      <w:proofErr w:type="spellEnd"/>
+      <w:r>
+        <w:rPr>
+          <w:b/>
+          <w:color w:val="auto"/>
+        </w:rPr>
+        <w:t xml:space="preserve"> inn </w:t>
+      </w:r>
+      <w:proofErr w:type="spellStart"/>
+      <w:r>
+        <w:rPr>
+          <w:b/>
+          <w:color w:val="auto"/>
+        </w:rPr>
+        <w:t>resten</w:t>
+      </w:r>
+      <w:proofErr w:type="spellEnd"/>
+      <w:r>
+        <w:rPr>
+          <w:b/>
+          <w:color w:val="auto"/>
+        </w:rPr>
+        <w:t xml:space="preserve"> </w:t>
+      </w:r>
+      <w:proofErr w:type="spellStart"/>
+      <w:r>
+        <w:rPr>
+          <w:b/>
+          <w:color w:val="auto"/>
+        </w:rPr>
+        <w:t>av</w:t>
+      </w:r>
+      <w:proofErr w:type="spellEnd"/>
+      <w:r>
+        <w:rPr>
+          <w:b/>
+          <w:color w:val="auto"/>
+        </w:rPr>
+        <w:t xml:space="preserve"> </w:t>
+      </w:r>
+      <w:proofErr w:type="spellStart"/>
+      <w:r>
+        <w:rPr>
+          <w:b/>
+          <w:color w:val="auto"/>
+        </w:rPr>
+        <w:t>innholdet</w:t>
+      </w:r>
+      <w:proofErr w:type="spellEnd"/>
+      <w:r>
+        <w:rPr>
+          <w:b/>
+          <w:color w:val="auto"/>
+        </w:rPr>
+        <w:t xml:space="preserve">. </w:t>
+      </w:r>
+      <w:proofErr w:type="spellStart"/>
+      <w:r>
+        <w:rPr>
+          <w:b/>
+          <w:color w:val="auto"/>
+        </w:rPr>
+        <w:t>Jeg</w:t>
+      </w:r>
+      <w:proofErr w:type="spellEnd"/>
+      <w:r>
+        <w:rPr>
+          <w:b/>
+          <w:color w:val="auto"/>
+        </w:rPr>
+        <w:t xml:space="preserve"> </w:t>
+      </w:r>
+      <w:proofErr w:type="spellStart"/>
+      <w:r>
+        <w:rPr>
+          <w:b/>
+          <w:color w:val="auto"/>
+        </w:rPr>
+        <w:t>strevde</w:t>
+      </w:r>
+      <w:proofErr w:type="spellEnd"/>
+      <w:r>
+        <w:rPr>
+          <w:b/>
+          <w:color w:val="auto"/>
+        </w:rPr>
+        <w:t xml:space="preserve"> </w:t>
+      </w:r>
+      <w:proofErr w:type="spellStart"/>
+      <w:r>
+        <w:rPr>
+          <w:b/>
+          <w:color w:val="auto"/>
+        </w:rPr>
+        <w:t>lenge</w:t>
+      </w:r>
+      <w:proofErr w:type="spellEnd"/>
+      <w:r>
+        <w:rPr>
+          <w:b/>
+          <w:color w:val="auto"/>
+        </w:rPr>
+        <w:t xml:space="preserve"> med å </w:t>
+      </w:r>
+      <w:proofErr w:type="spellStart"/>
+      <w:r>
+        <w:rPr>
+          <w:b/>
+          <w:color w:val="auto"/>
+        </w:rPr>
+        <w:t>få</w:t>
+      </w:r>
+      <w:proofErr w:type="spellEnd"/>
+      <w:r>
+        <w:rPr>
+          <w:b/>
+          <w:color w:val="auto"/>
+        </w:rPr>
+        <w:t xml:space="preserve"> det </w:t>
+      </w:r>
+      <w:proofErr w:type="spellStart"/>
+      <w:r>
+        <w:rPr>
+          <w:b/>
+          <w:color w:val="auto"/>
+        </w:rPr>
+        <w:t>til</w:t>
+      </w:r>
+      <w:proofErr w:type="spellEnd"/>
+      <w:r>
+        <w:rPr>
+          <w:b/>
+          <w:color w:val="auto"/>
+        </w:rPr>
+        <w:t xml:space="preserve">, </w:t>
+      </w:r>
+      <w:proofErr w:type="spellStart"/>
+      <w:r>
+        <w:rPr>
+          <w:b/>
+          <w:color w:val="auto"/>
+        </w:rPr>
+        <w:t>og</w:t>
+      </w:r>
+      <w:proofErr w:type="spellEnd"/>
+      <w:r>
+        <w:rPr>
+          <w:b/>
+          <w:color w:val="auto"/>
+        </w:rPr>
+        <w:t xml:space="preserve"> </w:t>
+      </w:r>
+      <w:proofErr w:type="spellStart"/>
+      <w:r>
+        <w:rPr>
+          <w:b/>
+          <w:color w:val="auto"/>
+        </w:rPr>
+        <w:t>kom</w:t>
+      </w:r>
+      <w:proofErr w:type="spellEnd"/>
+      <w:r>
+        <w:rPr>
+          <w:b/>
+          <w:color w:val="auto"/>
+        </w:rPr>
+        <w:t xml:space="preserve"> over</w:t>
+      </w:r>
+      <w:r>
+        <w:rPr>
+          <w:b/>
+          <w:color w:val="auto"/>
+        </w:rPr>
+        <w:t xml:space="preserve"> mange </w:t>
+      </w:r>
+      <w:proofErr w:type="spellStart"/>
+      <w:r>
+        <w:rPr>
+          <w:b/>
+          <w:color w:val="auto"/>
+        </w:rPr>
+        <w:t>ulike</w:t>
+      </w:r>
+      <w:proofErr w:type="spellEnd"/>
+      <w:r>
+        <w:rPr>
+          <w:b/>
+          <w:color w:val="auto"/>
+        </w:rPr>
+        <w:t xml:space="preserve"> </w:t>
+      </w:r>
+      <w:proofErr w:type="spellStart"/>
+      <w:r>
+        <w:rPr>
+          <w:b/>
+          <w:color w:val="auto"/>
+        </w:rPr>
+        <w:t>løsninger</w:t>
+      </w:r>
+      <w:proofErr w:type="spellEnd"/>
+      <w:r>
+        <w:rPr>
+          <w:b/>
+          <w:color w:val="auto"/>
+        </w:rPr>
+        <w:t xml:space="preserve"> </w:t>
+      </w:r>
+      <w:proofErr w:type="spellStart"/>
+      <w:r>
+        <w:rPr>
+          <w:b/>
+          <w:color w:val="auto"/>
+        </w:rPr>
+        <w:t>på</w:t>
+      </w:r>
+      <w:proofErr w:type="spellEnd"/>
+      <w:r>
+        <w:rPr>
+          <w:b/>
+          <w:color w:val="auto"/>
+        </w:rPr>
+        <w:t xml:space="preserve"> det, men mange </w:t>
+      </w:r>
+      <w:proofErr w:type="spellStart"/>
+      <w:r>
+        <w:rPr>
+          <w:b/>
+          <w:color w:val="auto"/>
+        </w:rPr>
+        <w:t>handlet</w:t>
+      </w:r>
+      <w:proofErr w:type="spellEnd"/>
+      <w:r>
+        <w:rPr>
+          <w:b/>
+          <w:color w:val="auto"/>
+        </w:rPr>
+        <w:t xml:space="preserve"> om jQuery, </w:t>
+      </w:r>
+      <w:proofErr w:type="spellStart"/>
+      <w:r>
+        <w:rPr>
+          <w:b/>
+          <w:color w:val="auto"/>
+        </w:rPr>
+        <w:t>og</w:t>
+      </w:r>
+      <w:proofErr w:type="spellEnd"/>
+      <w:r>
+        <w:rPr>
+          <w:b/>
+          <w:color w:val="auto"/>
+        </w:rPr>
+        <w:t xml:space="preserve"> </w:t>
+      </w:r>
+      <w:proofErr w:type="spellStart"/>
+      <w:r>
+        <w:rPr>
+          <w:b/>
+          <w:color w:val="auto"/>
+        </w:rPr>
+        <w:t>jeg</w:t>
+      </w:r>
+      <w:proofErr w:type="spellEnd"/>
+      <w:r>
+        <w:rPr>
+          <w:b/>
+          <w:color w:val="auto"/>
+        </w:rPr>
+        <w:t xml:space="preserve"> </w:t>
+      </w:r>
+      <w:proofErr w:type="spellStart"/>
+      <w:r>
+        <w:rPr>
+          <w:b/>
+          <w:color w:val="auto"/>
+        </w:rPr>
+        <w:t>ønske</w:t>
       </w:r>
       <w:r>
         <w:rPr>
@@ -1052,26 +1615,317 @@
         </w:rPr>
         <w:t>t</w:t>
       </w:r>
-      <w:r>
-        <w:rPr>
-          <w:b/>
-          <w:color w:val="auto"/>
-        </w:rPr>
-        <w:t xml:space="preserve"> å få det til med vanlig javascript. </w:t>
-      </w:r>
-      <w:r>
-        <w:rPr>
-          <w:b/>
-          <w:color w:val="auto"/>
-        </w:rPr>
-        <w:t xml:space="preserve">Etter å ha lest om både slice() og splice() </w:t>
-      </w:r>
-      <w:r>
-        <w:rPr>
-          <w:b/>
-          <w:color w:val="auto"/>
-        </w:rPr>
-        <w:t xml:space="preserve">uten å forstå helt hvordan jeg kunne bruke det, endte jeg opp med denne løsningen; to for loops and </w:t>
+      <w:proofErr w:type="spellEnd"/>
+      <w:r>
+        <w:rPr>
+          <w:b/>
+          <w:color w:val="auto"/>
+        </w:rPr>
+        <w:t xml:space="preserve"> å </w:t>
+      </w:r>
+      <w:proofErr w:type="spellStart"/>
+      <w:r>
+        <w:rPr>
+          <w:b/>
+          <w:color w:val="auto"/>
+        </w:rPr>
+        <w:t>få</w:t>
+      </w:r>
+      <w:proofErr w:type="spellEnd"/>
+      <w:r>
+        <w:rPr>
+          <w:b/>
+          <w:color w:val="auto"/>
+        </w:rPr>
+        <w:t xml:space="preserve"> det </w:t>
+      </w:r>
+      <w:proofErr w:type="spellStart"/>
+      <w:r>
+        <w:rPr>
+          <w:b/>
+          <w:color w:val="auto"/>
+        </w:rPr>
+        <w:t>til</w:t>
+      </w:r>
+      <w:proofErr w:type="spellEnd"/>
+      <w:r>
+        <w:rPr>
+          <w:b/>
+          <w:color w:val="auto"/>
+        </w:rPr>
+        <w:t xml:space="preserve"> med </w:t>
+      </w:r>
+      <w:proofErr w:type="spellStart"/>
+      <w:r>
+        <w:rPr>
+          <w:b/>
+          <w:color w:val="auto"/>
+        </w:rPr>
+        <w:t>vanlig</w:t>
+      </w:r>
+      <w:proofErr w:type="spellEnd"/>
+      <w:r>
+        <w:rPr>
+          <w:b/>
+          <w:color w:val="auto"/>
+        </w:rPr>
+        <w:t xml:space="preserve"> </w:t>
+      </w:r>
+      <w:proofErr w:type="spellStart"/>
+      <w:r>
+        <w:rPr>
+          <w:b/>
+          <w:color w:val="auto"/>
+        </w:rPr>
+        <w:t>javascript</w:t>
+      </w:r>
+      <w:proofErr w:type="spellEnd"/>
+      <w:r>
+        <w:rPr>
+          <w:b/>
+          <w:color w:val="auto"/>
+        </w:rPr>
+        <w:t xml:space="preserve">. </w:t>
+      </w:r>
+      <w:proofErr w:type="spellStart"/>
+      <w:r>
+        <w:rPr>
+          <w:b/>
+          <w:color w:val="auto"/>
+        </w:rPr>
+        <w:t>Etter</w:t>
+      </w:r>
+      <w:proofErr w:type="spellEnd"/>
+      <w:r>
+        <w:rPr>
+          <w:b/>
+          <w:color w:val="auto"/>
+        </w:rPr>
+        <w:t xml:space="preserve"> å ha lest om </w:t>
+      </w:r>
+      <w:proofErr w:type="spellStart"/>
+      <w:r>
+        <w:rPr>
+          <w:b/>
+          <w:color w:val="auto"/>
+        </w:rPr>
+        <w:t>både</w:t>
+      </w:r>
+      <w:proofErr w:type="spellEnd"/>
+      <w:r>
+        <w:rPr>
+          <w:b/>
+          <w:color w:val="auto"/>
+        </w:rPr>
+        <w:t xml:space="preserve"> slice() </w:t>
+      </w:r>
+      <w:proofErr w:type="spellStart"/>
+      <w:r>
+        <w:rPr>
+          <w:b/>
+          <w:color w:val="auto"/>
+        </w:rPr>
+        <w:t>og</w:t>
+      </w:r>
+      <w:proofErr w:type="spellEnd"/>
+      <w:r>
+        <w:rPr>
+          <w:b/>
+          <w:color w:val="auto"/>
+        </w:rPr>
+        <w:t xml:space="preserve"> splice() </w:t>
+      </w:r>
+      <w:proofErr w:type="spellStart"/>
+      <w:r>
+        <w:rPr>
+          <w:b/>
+          <w:color w:val="auto"/>
+        </w:rPr>
+        <w:t>uten</w:t>
+      </w:r>
+      <w:proofErr w:type="spellEnd"/>
+      <w:r>
+        <w:rPr>
+          <w:b/>
+          <w:color w:val="auto"/>
+        </w:rPr>
+        <w:t xml:space="preserve"> å </w:t>
+      </w:r>
+      <w:proofErr w:type="spellStart"/>
+      <w:r>
+        <w:rPr>
+          <w:b/>
+          <w:color w:val="auto"/>
+        </w:rPr>
+        <w:t>forstå</w:t>
+      </w:r>
+      <w:proofErr w:type="spellEnd"/>
+      <w:r>
+        <w:rPr>
+          <w:b/>
+          <w:color w:val="auto"/>
+        </w:rPr>
+        <w:t xml:space="preserve"> </w:t>
+      </w:r>
+      <w:proofErr w:type="spellStart"/>
+      <w:r>
+        <w:rPr>
+          <w:b/>
+          <w:color w:val="auto"/>
+        </w:rPr>
+        <w:t>helt</w:t>
+      </w:r>
+      <w:proofErr w:type="spellEnd"/>
+      <w:r>
+        <w:rPr>
+          <w:b/>
+          <w:color w:val="auto"/>
+        </w:rPr>
+        <w:t xml:space="preserve"> </w:t>
+      </w:r>
+      <w:proofErr w:type="spellStart"/>
+      <w:r>
+        <w:rPr>
+          <w:b/>
+          <w:color w:val="auto"/>
+        </w:rPr>
+        <w:t>hvordan</w:t>
+      </w:r>
+      <w:proofErr w:type="spellEnd"/>
+      <w:r>
+        <w:rPr>
+          <w:b/>
+          <w:color w:val="auto"/>
+        </w:rPr>
+        <w:t xml:space="preserve"> </w:t>
+      </w:r>
+      <w:proofErr w:type="spellStart"/>
+      <w:r>
+        <w:rPr>
+          <w:b/>
+          <w:color w:val="auto"/>
+        </w:rPr>
+        <w:t>jeg</w:t>
+      </w:r>
+      <w:proofErr w:type="spellEnd"/>
+      <w:r>
+        <w:rPr>
+          <w:b/>
+          <w:color w:val="auto"/>
+        </w:rPr>
+        <w:t xml:space="preserve"> </w:t>
+      </w:r>
+      <w:proofErr w:type="spellStart"/>
+      <w:r>
+        <w:rPr>
+          <w:b/>
+          <w:color w:val="auto"/>
+        </w:rPr>
+        <w:t>kunne</w:t>
+      </w:r>
+      <w:proofErr w:type="spellEnd"/>
+      <w:r>
+        <w:rPr>
+          <w:b/>
+          <w:color w:val="auto"/>
+        </w:rPr>
+        <w:t xml:space="preserve"> </w:t>
+      </w:r>
+      <w:proofErr w:type="spellStart"/>
+      <w:r>
+        <w:rPr>
+          <w:b/>
+          <w:color w:val="auto"/>
+        </w:rPr>
+        <w:t>bruke</w:t>
+      </w:r>
+      <w:proofErr w:type="spellEnd"/>
+      <w:r>
+        <w:rPr>
+          <w:b/>
+          <w:color w:val="auto"/>
+        </w:rPr>
+        <w:t xml:space="preserve"> det, </w:t>
+      </w:r>
+      <w:proofErr w:type="spellStart"/>
+      <w:r>
+        <w:rPr>
+          <w:b/>
+          <w:color w:val="auto"/>
+        </w:rPr>
+        <w:t>endte</w:t>
+      </w:r>
+      <w:proofErr w:type="spellEnd"/>
+      <w:r>
+        <w:rPr>
+          <w:b/>
+          <w:color w:val="auto"/>
+        </w:rPr>
+        <w:t xml:space="preserve"> </w:t>
+      </w:r>
+      <w:proofErr w:type="spellStart"/>
+      <w:r>
+        <w:rPr>
+          <w:b/>
+          <w:color w:val="auto"/>
+        </w:rPr>
+        <w:t>jeg</w:t>
+      </w:r>
+      <w:proofErr w:type="spellEnd"/>
+      <w:r>
+        <w:rPr>
+          <w:b/>
+          <w:color w:val="auto"/>
+        </w:rPr>
+        <w:t xml:space="preserve"> </w:t>
+      </w:r>
+      <w:proofErr w:type="spellStart"/>
+      <w:r>
+        <w:rPr>
+          <w:b/>
+          <w:color w:val="auto"/>
+        </w:rPr>
+        <w:t>opp</w:t>
+      </w:r>
+      <w:proofErr w:type="spellEnd"/>
+      <w:r>
+        <w:rPr>
+          <w:b/>
+          <w:color w:val="auto"/>
+        </w:rPr>
+        <w:t xml:space="preserve"> med </w:t>
+      </w:r>
+      <w:proofErr w:type="spellStart"/>
+      <w:r>
+        <w:rPr>
+          <w:b/>
+          <w:color w:val="auto"/>
+        </w:rPr>
+        <w:t>denne</w:t>
+      </w:r>
+      <w:proofErr w:type="spellEnd"/>
+      <w:r>
+        <w:rPr>
+          <w:b/>
+          <w:color w:val="auto"/>
+        </w:rPr>
+        <w:t xml:space="preserve"> </w:t>
+      </w:r>
+      <w:proofErr w:type="spellStart"/>
+      <w:r>
+        <w:rPr>
+          <w:b/>
+          <w:color w:val="auto"/>
+        </w:rPr>
+        <w:t>løsningen</w:t>
+      </w:r>
+      <w:proofErr w:type="spellEnd"/>
+      <w:r>
+        <w:rPr>
+          <w:b/>
+          <w:color w:val="auto"/>
+        </w:rPr>
+        <w:t xml:space="preserve">; to for loops and </w:t>
       </w:r>
       <w:r>
         <w:rPr>
@@ -2038,21 +2892,43 @@
             <w:rStyle w:val="Hyperlink"/>
             <w:noProof/>
           </w:rPr>
-          <w:t>https://www.w3schools.com/css/css3_images.asp</w:t>
+          <w:t>https://www.w3schools.com/css/css3_images.asp /</w:t>
         </w:r>
+      </w:hyperlink>
+      <w:r>
+        <w:rPr>
+          <w:noProof/>
+        </w:rPr>
+        <w:t xml:space="preserve"> image modal (advanced)</w:t>
+      </w:r>
+    </w:p>
+    <w:p>
+      <w:pPr>
+        <w:rPr>
+          <w:noProof/>
+        </w:rPr>
+      </w:pPr>
+    </w:p>
+    <w:p>
+      <w:pPr>
+        <w:rPr>
+          <w:noProof/>
+        </w:rPr>
+      </w:pPr>
+      <w:hyperlink r:id="rId26" w:history="1">
         <w:r>
           <w:rPr>
             <w:rStyle w:val="Hyperlink"/>
             <w:noProof/>
           </w:rPr>
-          <w:t xml:space="preserve"> /</w:t>
+          <w:t>https://www.w3docs.com/snippets/html/how-to-add-an-image-in-the-title-bar.html</w:t>
         </w:r>
       </w:hyperlink>
       <w:r>
         <w:rPr>
           <w:noProof/>
         </w:rPr>
-        <w:t xml:space="preserve"> image modal (advanced)</w:t>
+        <w:t xml:space="preserve"> </w:t>
       </w:r>
     </w:p>
     <w:p>
@@ -2070,7 +2946,7 @@
       </w:pPr>
     </w:p>
     <w:sectPr>
-      <w:footerReference w:type="default" r:id="rId26"/>
+      <w:footerReference w:type="default" r:id="rId27"/>
       <w:pgSz w:w="11900" w:h="16840"/>
       <w:pgMar w:top="1160" w:right="1440" w:bottom="1440" w:left="1440" w:header="708" w:footer="708" w:gutter="0"/>
       <w:cols w:space="708"/>

</xml_diff>